<commit_message>
Added bibliography to APA style.
</commit_message>
<xml_diff>
--- a/Literature Review/Reference Docs/Reference Links.docx
+++ b/Literature Review/Reference Docs/Reference Links.docx
@@ -3,54 +3,299 @@
 <w:document xmlns:wpc="http://schemas.microsoft.com/office/word/2010/wordprocessingCanvas" xmlns:cx="http://schemas.microsoft.com/office/drawing/2014/chartex" xmlns:cx1="http://schemas.microsoft.com/office/drawing/2015/9/8/chartex" xmlns:cx2="http://schemas.microsoft.com/office/drawing/2015/10/21/chartex" xmlns:cx3="http://schemas.microsoft.com/office/drawing/2016/5/9/chartex" xmlns:cx4="http://schemas.microsoft.com/office/drawing/2016/5/10/chartex" xmlns:cx5="http://schemas.microsoft.com/office/drawing/2016/5/11/chartex" xmlns:cx6="http://schemas.microsoft.com/office/drawing/2016/5/12/chartex" xmlns:cx7="http://schemas.microsoft.com/office/drawing/2016/5/13/chartex" xmlns:cx8="http://schemas.microsoft.com/office/drawing/2016/5/14/chartex" xmlns:mc="http://schemas.openxmlformats.org/markup-compatibility/2006" xmlns:aink="http://schemas.microsoft.com/office/drawing/2016/ink" xmlns:am3d="http://schemas.microsoft.com/office/drawing/2017/model3d" xmlns:o="urn:schemas-microsoft-com:office:office" xmlns:r="http://schemas.openxmlformats.org/officeDocument/2006/relationships" xmlns:m="http://schemas.openxmlformats.org/officeDocument/2006/math" xmlns:v="urn:schemas-microsoft-com:vml" xmlns:wp14="http://schemas.microsoft.com/office/word/2010/wordprocessingDrawing" xmlns:wp="http://schemas.openxmlformats.org/drawingml/2006/wordprocessingDrawing" xmlns:w10="urn:schemas-microsoft-com:office:word" xmlns:w="http://schemas.openxmlformats.org/wordprocessingml/2006/main" xmlns:w14="http://schemas.microsoft.com/office/word/2010/wordml" xmlns:w15="http://schemas.microsoft.com/office/word/2012/wordml" xmlns:w16cid="http://schemas.microsoft.com/office/word/2016/wordml/cid" xmlns:w16se="http://schemas.microsoft.com/office/word/2015/wordml/symex" xmlns:wpg="http://schemas.microsoft.com/office/word/2010/wordprocessingGroup" xmlns:wpi="http://schemas.microsoft.com/office/word/2010/wordprocessingInk" xmlns:wne="http://schemas.microsoft.com/office/word/2006/wordml" xmlns:wps="http://schemas.microsoft.com/office/word/2010/wordprocessingShape" mc:Ignorable="w14 w15 w16se w16cid wp14">
   <w:body>
     <w:p>
-      <w:r>
-        <w:t>https://plato.stanford.edu/entries/game-theory/</w:t>
-      </w:r>
-    </w:p>
-    <w:p/>
-    <w:p>
-      <w:r>
-        <w:t>http://www.dklevine.com/general/whatis.htm</w:t>
-      </w:r>
-    </w:p>
-    <w:p/>
-    <w:p>
-      <w:r>
-        <w:t>https://axelrod.readthedocs.io/en/stable/reference/description.html</w:t>
-      </w:r>
-    </w:p>
-    <w:p/>
-    <w:p>
-      <w:r>
-        <w:t>https://cs.stanford.edu/people/eroberts/courses/soco/projects/1998-99/game-theory/axelrod.html</w:t>
-      </w:r>
-    </w:p>
-    <w:p/>
-    <w:p>
-      <w:r>
-        <w:t>https://egtheory.wordpress.com/2015/03/02/ipd/</w:t>
-      </w:r>
-    </w:p>
-    <w:p/>
-    <w:p>
-      <w:r>
-        <w:t>https://www.britannica.com/topic/prisoners-dilemma</w:t>
-      </w:r>
-    </w:p>
-    <w:p/>
-    <w:p>
-      <w:r>
-        <w:t>https://study.com/academy/lesson/payoff-matrix-in-economics-theory-examples.html</w:t>
-      </w:r>
-    </w:p>
-    <w:p/>
-    <w:p>
-      <w:r>
-        <w:t>http://policonomics.com/lp-game-theory2-prisoners-dilemma/</w:t>
-      </w:r>
       <w:bookmarkStart w:id="0" w:name="_GoBack"/>
       <w:bookmarkEnd w:id="0"/>
     </w:p>
+    <w:sdt>
+      <w:sdtPr>
+        <w:id w:val="-2056304433"/>
+        <w:docPartObj>
+          <w:docPartGallery w:val="Bibliographies"/>
+          <w:docPartUnique/>
+        </w:docPartObj>
+      </w:sdtPr>
+      <w:sdtEndPr>
+        <w:rPr>
+          <w:rFonts w:asciiTheme="minorHAnsi" w:eastAsiaTheme="minorHAnsi" w:hAnsiTheme="minorHAnsi" w:cstheme="minorBidi"/>
+          <w:color w:val="auto"/>
+          <w:sz w:val="22"/>
+          <w:szCs w:val="22"/>
+          <w:lang w:val="en-GB"/>
+        </w:rPr>
+      </w:sdtEndPr>
+      <w:sdtContent>
+        <w:p>
+          <w:pPr>
+            <w:pStyle w:val="Heading1"/>
+          </w:pPr>
+          <w:r>
+            <w:t>Bibliography</w:t>
+          </w:r>
+        </w:p>
+        <w:sdt>
+          <w:sdtPr>
+            <w:id w:val="111145805"/>
+            <w:bibliography/>
+          </w:sdtPr>
+          <w:sdtContent>
+            <w:p>
+              <w:pPr>
+                <w:pStyle w:val="Bibliography"/>
+                <w:ind w:left="720" w:hanging="720"/>
+                <w:rPr>
+                  <w:noProof/>
+                  <w:sz w:val="24"/>
+                  <w:szCs w:val="24"/>
+                  <w:lang w:val="en-US"/>
+                </w:rPr>
+              </w:pPr>
+              <w:r>
+                <w:fldChar w:fldCharType="begin"/>
+              </w:r>
+              <w:r>
+                <w:instrText xml:space="preserve"> BIBLIOGRAPHY </w:instrText>
+              </w:r>
+              <w:r>
+                <w:fldChar w:fldCharType="separate"/>
+              </w:r>
+              <w:r>
+                <w:rPr>
+                  <w:noProof/>
+                  <w:lang w:val="en-US"/>
+                </w:rPr>
+                <w:t xml:space="preserve">Chen, J., Lu, S.-I., &amp; Vekhter, D. (n.d.). </w:t>
+              </w:r>
+              <w:r>
+                <w:rPr>
+                  <w:i/>
+                  <w:iCs/>
+                  <w:noProof/>
+                  <w:lang w:val="en-US"/>
+                </w:rPr>
+                <w:t>Game Theory</w:t>
+              </w:r>
+              <w:r>
+                <w:rPr>
+                  <w:noProof/>
+                  <w:lang w:val="en-US"/>
+                </w:rPr>
+                <w:t>. Retrieved from https://cs.stanford.edu/people/eroberts/courses/soco/projects/1998-99/game-theory/axelrod.html</w:t>
+              </w:r>
+            </w:p>
+            <w:p>
+              <w:pPr>
+                <w:pStyle w:val="Bibliography"/>
+                <w:ind w:left="720" w:hanging="720"/>
+                <w:rPr>
+                  <w:noProof/>
+                  <w:lang w:val="en-US"/>
+                </w:rPr>
+              </w:pPr>
+              <w:r>
+                <w:rPr>
+                  <w:noProof/>
+                  <w:lang w:val="en-US"/>
+                </w:rPr>
+                <w:t xml:space="preserve">Duignan, B. (2009, April 20). </w:t>
+              </w:r>
+              <w:r>
+                <w:rPr>
+                  <w:i/>
+                  <w:iCs/>
+                  <w:noProof/>
+                  <w:lang w:val="en-US"/>
+                </w:rPr>
+                <w:t>Prisoner's Dilemma</w:t>
+              </w:r>
+              <w:r>
+                <w:rPr>
+                  <w:noProof/>
+                  <w:lang w:val="en-US"/>
+                </w:rPr>
+                <w:t>. Retrieved from Encyclopaedia Briannica: https://www.britannica.com/topic/prisoners-dilemma</w:t>
+              </w:r>
+            </w:p>
+            <w:p>
+              <w:pPr>
+                <w:pStyle w:val="Bibliography"/>
+                <w:ind w:left="720" w:hanging="720"/>
+                <w:rPr>
+                  <w:noProof/>
+                  <w:lang w:val="en-US"/>
+                </w:rPr>
+              </w:pPr>
+              <w:r>
+                <w:rPr>
+                  <w:noProof/>
+                  <w:lang w:val="en-US"/>
+                </w:rPr>
+                <w:t xml:space="preserve">Gifford, A. (n.d.). </w:t>
+              </w:r>
+              <w:r>
+                <w:rPr>
+                  <w:i/>
+                  <w:iCs/>
+                  <w:noProof/>
+                  <w:lang w:val="en-US"/>
+                </w:rPr>
+                <w:t>Payoff Matrix in Economics: Theory &amp; Examples.</w:t>
+              </w:r>
+              <w:r>
+                <w:rPr>
+                  <w:noProof/>
+                  <w:lang w:val="en-US"/>
+                </w:rPr>
+                <w:t xml:space="preserve"> Retrieved from Study: https://study.com/academy/lesson/payoff-matrix-in-economics-theory-examples.html</w:t>
+              </w:r>
+            </w:p>
+            <w:p>
+              <w:pPr>
+                <w:pStyle w:val="Bibliography"/>
+                <w:ind w:left="720" w:hanging="720"/>
+                <w:rPr>
+                  <w:noProof/>
+                  <w:lang w:val="en-US"/>
+                </w:rPr>
+              </w:pPr>
+              <w:r>
+                <w:rPr>
+                  <w:noProof/>
+                  <w:lang w:val="en-US"/>
+                </w:rPr>
+                <w:t xml:space="preserve">Kaznatcheev, A. (2015, March 2). </w:t>
+              </w:r>
+              <w:r>
+                <w:rPr>
+                  <w:i/>
+                  <w:iCs/>
+                  <w:noProof/>
+                  <w:lang w:val="en-US"/>
+                </w:rPr>
+                <w:t>Short history of iterated prisoner’s dilemma tournaments</w:t>
+              </w:r>
+              <w:r>
+                <w:rPr>
+                  <w:noProof/>
+                  <w:lang w:val="en-US"/>
+                </w:rPr>
+                <w:t>. Retrieved from Theory, Evolution and Games Group: https://egtheory.wordpress.com/2015/03/02/ipd/</w:t>
+              </w:r>
+            </w:p>
+            <w:p>
+              <w:pPr>
+                <w:pStyle w:val="Bibliography"/>
+                <w:ind w:left="720" w:hanging="720"/>
+                <w:rPr>
+                  <w:noProof/>
+                  <w:lang w:val="en-US"/>
+                </w:rPr>
+              </w:pPr>
+              <w:r>
+                <w:rPr>
+                  <w:noProof/>
+                  <w:lang w:val="en-US"/>
+                </w:rPr>
+                <w:t xml:space="preserve">Knight, V. (2015). </w:t>
+              </w:r>
+              <w:r>
+                <w:rPr>
+                  <w:i/>
+                  <w:iCs/>
+                  <w:noProof/>
+                  <w:lang w:val="en-US"/>
+                </w:rPr>
+                <w:t>Background to Axelrod's Tournament</w:t>
+              </w:r>
+              <w:r>
+                <w:rPr>
+                  <w:noProof/>
+                  <w:lang w:val="en-US"/>
+                </w:rPr>
+                <w:t>. Retrieved from https://axelrod.readthedocs.io/en/stable/reference/description.html</w:t>
+              </w:r>
+            </w:p>
+            <w:p>
+              <w:pPr>
+                <w:pStyle w:val="Bibliography"/>
+                <w:ind w:left="720" w:hanging="720"/>
+                <w:rPr>
+                  <w:noProof/>
+                  <w:lang w:val="en-US"/>
+                </w:rPr>
+              </w:pPr>
+              <w:r>
+                <w:rPr>
+                  <w:noProof/>
+                  <w:lang w:val="en-US"/>
+                </w:rPr>
+                <w:t xml:space="preserve">Levine, D. K. (n.d.). </w:t>
+              </w:r>
+              <w:r>
+                <w:rPr>
+                  <w:i/>
+                  <w:iCs/>
+                  <w:noProof/>
+                  <w:lang w:val="en-US"/>
+                </w:rPr>
+                <w:t>What is Game Theory?</w:t>
+              </w:r>
+              <w:r>
+                <w:rPr>
+                  <w:noProof/>
+                  <w:lang w:val="en-US"/>
+                </w:rPr>
+                <w:t xml:space="preserve"> Retrieved from Economic Game Theory: http://www.dklevine.com/general/whatis.htm</w:t>
+              </w:r>
+            </w:p>
+            <w:p>
+              <w:pPr>
+                <w:pStyle w:val="Bibliography"/>
+                <w:ind w:left="720" w:hanging="720"/>
+                <w:rPr>
+                  <w:noProof/>
+                  <w:lang w:val="en-US"/>
+                </w:rPr>
+              </w:pPr>
+              <w:r>
+                <w:rPr>
+                  <w:noProof/>
+                  <w:lang w:val="en-US"/>
+                </w:rPr>
+                <w:t xml:space="preserve">Ross, D. (1997, January 25). </w:t>
+              </w:r>
+              <w:r>
+                <w:rPr>
+                  <w:i/>
+                  <w:iCs/>
+                  <w:noProof/>
+                  <w:lang w:val="en-US"/>
+                </w:rPr>
+                <w:t>Game Theory</w:t>
+              </w:r>
+              <w:r>
+                <w:rPr>
+                  <w:noProof/>
+                  <w:lang w:val="en-US"/>
+                </w:rPr>
+                <w:t>. Retrieved from Stanford Encyclopedia of Philosophy: https://plato.stanford.edu/entries/game-theory/#Bib</w:t>
+              </w:r>
+            </w:p>
+            <w:p>
+              <w:r>
+                <w:rPr>
+                  <w:b/>
+                  <w:bCs/>
+                  <w:noProof/>
+                </w:rPr>
+                <w:fldChar w:fldCharType="end"/>
+              </w:r>
+            </w:p>
+          </w:sdtContent>
+        </w:sdt>
+      </w:sdtContent>
+    </w:sdt>
+    <w:p/>
+    <w:p/>
     <w:sectPr>
       <w:pgSz w:w="11906" w:h="16838"/>
       <w:pgMar w:top="1440" w:right="1440" w:bottom="1440" w:left="1440" w:header="708" w:footer="708" w:gutter="0"/>
@@ -459,6 +704,28 @@
     <w:name w:val="Normal"/>
     <w:qFormat/>
   </w:style>
+  <w:style w:type="paragraph" w:styleId="Heading1">
+    <w:name w:val="heading 1"/>
+    <w:basedOn w:val="Normal"/>
+    <w:next w:val="Normal"/>
+    <w:link w:val="Heading1Char"/>
+    <w:uiPriority w:val="9"/>
+    <w:qFormat/>
+    <w:rsid w:val="00C446E6"/>
+    <w:pPr>
+      <w:keepNext/>
+      <w:keepLines/>
+      <w:spacing w:before="240" w:after="0"/>
+      <w:outlineLvl w:val="0"/>
+    </w:pPr>
+    <w:rPr>
+      <w:rFonts w:asciiTheme="majorHAnsi" w:eastAsiaTheme="majorEastAsia" w:hAnsiTheme="majorHAnsi" w:cstheme="majorBidi"/>
+      <w:color w:val="2F5496" w:themeColor="accent1" w:themeShade="BF"/>
+      <w:sz w:val="32"/>
+      <w:szCs w:val="32"/>
+      <w:lang w:val="en-US"/>
+    </w:rPr>
+  </w:style>
   <w:style w:type="character" w:default="1" w:styleId="DefaultParagraphFont">
     <w:name w:val="Default Paragraph Font"/>
     <w:uiPriority w:val="1"/>
@@ -485,6 +752,51 @@
     <w:uiPriority w:val="99"/>
     <w:semiHidden/>
     <w:unhideWhenUsed/>
+  </w:style>
+  <w:style w:type="character" w:styleId="Hyperlink">
+    <w:name w:val="Hyperlink"/>
+    <w:basedOn w:val="DefaultParagraphFont"/>
+    <w:uiPriority w:val="99"/>
+    <w:unhideWhenUsed/>
+    <w:rsid w:val="00C446E6"/>
+    <w:rPr>
+      <w:color w:val="0563C1" w:themeColor="hyperlink"/>
+      <w:u w:val="single"/>
+    </w:rPr>
+  </w:style>
+  <w:style w:type="character" w:styleId="UnresolvedMention">
+    <w:name w:val="Unresolved Mention"/>
+    <w:basedOn w:val="DefaultParagraphFont"/>
+    <w:uiPriority w:val="99"/>
+    <w:semiHidden/>
+    <w:unhideWhenUsed/>
+    <w:rsid w:val="00C446E6"/>
+    <w:rPr>
+      <w:color w:val="605E5C"/>
+      <w:shd w:val="clear" w:color="auto" w:fill="E1DFDD"/>
+    </w:rPr>
+  </w:style>
+  <w:style w:type="character" w:customStyle="1" w:styleId="Heading1Char">
+    <w:name w:val="Heading 1 Char"/>
+    <w:basedOn w:val="DefaultParagraphFont"/>
+    <w:link w:val="Heading1"/>
+    <w:uiPriority w:val="9"/>
+    <w:rsid w:val="00C446E6"/>
+    <w:rPr>
+      <w:rFonts w:asciiTheme="majorHAnsi" w:eastAsiaTheme="majorEastAsia" w:hAnsiTheme="majorHAnsi" w:cstheme="majorBidi"/>
+      <w:color w:val="2F5496" w:themeColor="accent1" w:themeShade="BF"/>
+      <w:sz w:val="32"/>
+      <w:szCs w:val="32"/>
+      <w:lang w:val="en-US"/>
+    </w:rPr>
+  </w:style>
+  <w:style w:type="paragraph" w:styleId="Bibliography">
+    <w:name w:val="Bibliography"/>
+    <w:basedOn w:val="Normal"/>
+    <w:next w:val="Normal"/>
+    <w:uiPriority w:val="37"/>
+    <w:unhideWhenUsed/>
+    <w:rsid w:val="00C446E6"/>
   </w:style>
 </w:styles>
 </file>
@@ -782,4 +1094,167 @@
     </a:ext>
   </a:extLst>
 </a:theme>
+</file>
+
+<file path=customXml/item1.xml><?xml version="1.0" encoding="utf-8"?>
+<b:Sources xmlns:b="http://schemas.openxmlformats.org/officeDocument/2006/bibliography" xmlns="http://schemas.openxmlformats.org/officeDocument/2006/bibliography" SelectedStyle="\APASixthEditionOfficeOnline.xsl" StyleName="APA" Version="6">
+  <b:Source>
+    <b:Tag>Don97</b:Tag>
+    <b:SourceType>InternetSite</b:SourceType>
+    <b:Guid>{89ECB5BB-BA1B-4294-B736-AE345C1BA8D9}</b:Guid>
+    <b:Author>
+      <b:Author>
+        <b:NameList>
+          <b:Person>
+            <b:Last>Ross</b:Last>
+            <b:First>Don</b:First>
+          </b:Person>
+        </b:NameList>
+      </b:Author>
+    </b:Author>
+    <b:Title>Game Theory</b:Title>
+    <b:InternetSiteTitle>Stanford Encyclopedia of Philosophy</b:InternetSiteTitle>
+    <b:Year>1997</b:Year>
+    <b:Month>January</b:Month>
+    <b:Day>25</b:Day>
+    <b:URL>https://plato.stanford.edu/entries/game-theory/#Bib</b:URL>
+    <b:RefOrder>1</b:RefOrder>
+  </b:Source>
+  <b:Source>
+    <b:Tag>Lev</b:Tag>
+    <b:SourceType>InternetSite</b:SourceType>
+    <b:Guid>{E2A5F130-DCE2-40F4-884B-FF1B83334D0C}</b:Guid>
+    <b:Author>
+      <b:Author>
+        <b:NameList>
+          <b:Person>
+            <b:Last>Levine</b:Last>
+            <b:First>David</b:First>
+            <b:Middle>K.</b:Middle>
+          </b:Person>
+        </b:NameList>
+      </b:Author>
+    </b:Author>
+    <b:Title>What is Game Theory?</b:Title>
+    <b:InternetSiteTitle>Economic Game Theory</b:InternetSiteTitle>
+    <b:URL>http://www.dklevine.com/general/whatis.htm</b:URL>
+    <b:RefOrder>2</b:RefOrder>
+  </b:Source>
+  <b:Source>
+    <b:Tag>Vin15</b:Tag>
+    <b:SourceType>InternetSite</b:SourceType>
+    <b:Guid>{561F8F4A-4DAE-4CB3-8B0B-BB61832F7D58}</b:Guid>
+    <b:Author>
+      <b:Author>
+        <b:NameList>
+          <b:Person>
+            <b:Last>Knight</b:Last>
+            <b:First>Vincent</b:First>
+          </b:Person>
+        </b:NameList>
+      </b:Author>
+    </b:Author>
+    <b:Title>Background to Axelrod's Tournament</b:Title>
+    <b:Year>2015</b:Year>
+    <b:URL>https://axelrod.readthedocs.io/en/stable/reference/description.html</b:URL>
+    <b:RefOrder>3</b:RefOrder>
+  </b:Source>
+  <b:Source>
+    <b:Tag>Jan</b:Tag>
+    <b:SourceType>InternetSite</b:SourceType>
+    <b:Guid>{1509E919-795A-45D6-9FE3-5B7C5AF1CCF3}</b:Guid>
+    <b:Author>
+      <b:Author>
+        <b:NameList>
+          <b:Person>
+            <b:Last>Chen</b:Last>
+            <b:First>Janet</b:First>
+          </b:Person>
+          <b:Person>
+            <b:Last>Lu</b:Last>
+            <b:First>Su-I</b:First>
+          </b:Person>
+          <b:Person>
+            <b:Last>Vekhter</b:Last>
+            <b:First>Dan</b:First>
+          </b:Person>
+        </b:NameList>
+      </b:Author>
+    </b:Author>
+    <b:Title>Game Theory</b:Title>
+    <b:URL>https://cs.stanford.edu/people/eroberts/courses/soco/projects/1998-99/game-theory/axelrod.html</b:URL>
+    <b:RefOrder>4</b:RefOrder>
+  </b:Source>
+  <b:Source>
+    <b:Tag>Art15</b:Tag>
+    <b:SourceType>InternetSite</b:SourceType>
+    <b:Guid>{799B0339-7719-499D-9E70-A4A62011A4AB}</b:Guid>
+    <b:Author>
+      <b:Author>
+        <b:NameList>
+          <b:Person>
+            <b:Last>Kaznatcheev</b:Last>
+            <b:First>Artem</b:First>
+          </b:Person>
+        </b:NameList>
+      </b:Author>
+    </b:Author>
+    <b:Title>Short history of iterated prisoner’s dilemma tournaments</b:Title>
+    <b:InternetSiteTitle>Theory, Evolution and Games Group</b:InternetSiteTitle>
+    <b:Year>2015</b:Year>
+    <b:Month>March</b:Month>
+    <b:Day>2</b:Day>
+    <b:URL>https://egtheory.wordpress.com/2015/03/02/ipd/</b:URL>
+    <b:RefOrder>5</b:RefOrder>
+  </b:Source>
+  <b:Source>
+    <b:Tag>Bri09</b:Tag>
+    <b:SourceType>InternetSite</b:SourceType>
+    <b:Guid>{4291DA0C-8E19-4D3C-AB16-2AA5EA09C4A1}</b:Guid>
+    <b:Author>
+      <b:Author>
+        <b:NameList>
+          <b:Person>
+            <b:Last>Duignan</b:Last>
+            <b:First>Brian</b:First>
+          </b:Person>
+        </b:NameList>
+      </b:Author>
+    </b:Author>
+    <b:Title>Prisoner's Dilemma</b:Title>
+    <b:InternetSiteTitle>Encyclopaedia Briannica</b:InternetSiteTitle>
+    <b:Year>2009</b:Year>
+    <b:Month>April</b:Month>
+    <b:Day>20</b:Day>
+    <b:URL>https://www.britannica.com/topic/prisoners-dilemma</b:URL>
+    <b:RefOrder>6</b:RefOrder>
+  </b:Source>
+  <b:Source>
+    <b:Tag>Ada</b:Tag>
+    <b:SourceType>DocumentFromInternetSite</b:SourceType>
+    <b:Guid>{6CB57024-2C5B-4CC2-9660-E1DD00AAABE9}</b:Guid>
+    <b:Title>Payoff Matrix in Economics: Theory &amp; Examples</b:Title>
+    <b:InternetSiteTitle>Study</b:InternetSiteTitle>
+    <b:URL>https://study.com/academy/lesson/payoff-matrix-in-economics-theory-examples.html</b:URL>
+    <b:Author>
+      <b:Author>
+        <b:NameList>
+          <b:Person>
+            <b:Last>Gifford</b:Last>
+            <b:First>Adam</b:First>
+          </b:Person>
+        </b:NameList>
+      </b:Author>
+    </b:Author>
+    <b:RefOrder>7</b:RefOrder>
+  </b:Source>
+</b:Sources>
+</file>
+
+<file path=customXml/itemProps1.xml><?xml version="1.0" encoding="utf-8"?>
+<ds:datastoreItem xmlns:ds="http://schemas.openxmlformats.org/officeDocument/2006/customXml" ds:itemID="{340BB192-6F25-4D40-93E6-B834B62EBFAA}">
+  <ds:schemaRefs>
+    <ds:schemaRef ds:uri="http://schemas.openxmlformats.org/officeDocument/2006/bibliography"/>
+  </ds:schemaRefs>
+</ds:datastoreItem>
 </file>
</xml_diff>

<commit_message>
Missed a journal article. Added to bibliography.
</commit_message>
<xml_diff>
--- a/Literature Review/Reference Docs/Reference Links.docx
+++ b/Literature Review/Reference Docs/Reference Links.docx
@@ -2,19 +2,9 @@
 <file path=word/document.xml><?xml version="1.0" encoding="utf-8"?>
 <w:document xmlns:wpc="http://schemas.microsoft.com/office/word/2010/wordprocessingCanvas" xmlns:cx="http://schemas.microsoft.com/office/drawing/2014/chartex" xmlns:cx1="http://schemas.microsoft.com/office/drawing/2015/9/8/chartex" xmlns:cx2="http://schemas.microsoft.com/office/drawing/2015/10/21/chartex" xmlns:cx3="http://schemas.microsoft.com/office/drawing/2016/5/9/chartex" xmlns:cx4="http://schemas.microsoft.com/office/drawing/2016/5/10/chartex" xmlns:cx5="http://schemas.microsoft.com/office/drawing/2016/5/11/chartex" xmlns:cx6="http://schemas.microsoft.com/office/drawing/2016/5/12/chartex" xmlns:cx7="http://schemas.microsoft.com/office/drawing/2016/5/13/chartex" xmlns:cx8="http://schemas.microsoft.com/office/drawing/2016/5/14/chartex" xmlns:mc="http://schemas.openxmlformats.org/markup-compatibility/2006" xmlns:aink="http://schemas.microsoft.com/office/drawing/2016/ink" xmlns:am3d="http://schemas.microsoft.com/office/drawing/2017/model3d" xmlns:o="urn:schemas-microsoft-com:office:office" xmlns:r="http://schemas.openxmlformats.org/officeDocument/2006/relationships" xmlns:m="http://schemas.openxmlformats.org/officeDocument/2006/math" xmlns:v="urn:schemas-microsoft-com:vml" xmlns:wp14="http://schemas.microsoft.com/office/word/2010/wordprocessingDrawing" xmlns:wp="http://schemas.openxmlformats.org/drawingml/2006/wordprocessingDrawing" xmlns:w10="urn:schemas-microsoft-com:office:word" xmlns:w="http://schemas.openxmlformats.org/wordprocessingml/2006/main" xmlns:w14="http://schemas.microsoft.com/office/word/2010/wordml" xmlns:w15="http://schemas.microsoft.com/office/word/2012/wordml" xmlns:w16cid="http://schemas.microsoft.com/office/word/2016/wordml/cid" xmlns:w16se="http://schemas.microsoft.com/office/word/2015/wordml/symex" xmlns:wpg="http://schemas.microsoft.com/office/word/2010/wordprocessingGroup" xmlns:wpi="http://schemas.microsoft.com/office/word/2010/wordprocessingInk" xmlns:wne="http://schemas.microsoft.com/office/word/2006/wordml" xmlns:wps="http://schemas.microsoft.com/office/word/2010/wordprocessingShape" mc:Ignorable="w14 w15 w16se w16cid wp14">
   <w:body>
-    <w:p>
-      <w:bookmarkStart w:id="0" w:name="_GoBack"/>
-      <w:bookmarkEnd w:id="0"/>
-    </w:p>
+    <w:p/>
     <w:sdt>
       <w:sdtPr>
-        <w:id w:val="-2056304433"/>
-        <w:docPartObj>
-          <w:docPartGallery w:val="Bibliographies"/>
-          <w:docPartUnique/>
-        </w:docPartObj>
-      </w:sdtPr>
-      <w:sdtEndPr>
         <w:rPr>
           <w:rFonts w:asciiTheme="minorHAnsi" w:eastAsiaTheme="minorHAnsi" w:hAnsiTheme="minorHAnsi" w:cstheme="minorBidi"/>
           <w:color w:val="auto"/>
@@ -22,7 +12,13 @@
           <w:szCs w:val="22"/>
           <w:lang w:val="en-GB"/>
         </w:rPr>
-      </w:sdtEndPr>
+        <w:id w:val="-2056304433"/>
+        <w:docPartObj>
+          <w:docPartGallery w:val="Bibliographies"/>
+          <w:docPartUnique/>
+        </w:docPartObj>
+      </w:sdtPr>
+      <w:sdtEndPr/>
       <w:sdtContent>
         <w:p>
           <w:pPr>
@@ -37,6 +33,7 @@
             <w:id w:val="111145805"/>
             <w:bibliography/>
           </w:sdtPr>
+          <w:sdtEndPr/>
           <w:sdtContent>
             <w:p>
               <w:pPr>
@@ -162,7 +159,7 @@
                   <w:noProof/>
                   <w:lang w:val="en-US"/>
                 </w:rPr>
-                <w:t xml:space="preserve">Kaznatcheev, A. (2015, March 2). </w:t>
+                <w:t xml:space="preserve">Herdt, T. D. (2003). Cooperation and fairness: the flood–Dresher experiment. </w:t>
               </w:r>
               <w:r>
                 <w:rPr>
@@ -171,14 +168,14 @@
                   <w:noProof/>
                   <w:lang w:val="en-US"/>
                 </w:rPr>
-                <w:t>Short history of iterated prisoner’s dilemma tournaments</w:t>
-              </w:r>
-              <w:r>
-                <w:rPr>
-                  <w:noProof/>
-                  <w:lang w:val="en-US"/>
-                </w:rPr>
-                <w:t>. Retrieved from Theory, Evolution and Games Group: https://egtheory.wordpress.com/2015/03/02/ipd/</w:t>
+                <w:t>Review of Social Economy</w:t>
+              </w:r>
+              <w:r>
+                <w:rPr>
+                  <w:noProof/>
+                  <w:lang w:val="en-US"/>
+                </w:rPr>
+                <w:t>, 184-191.</w:t>
               </w:r>
             </w:p>
             <w:p>
@@ -195,7 +192,7 @@
                   <w:noProof/>
                   <w:lang w:val="en-US"/>
                 </w:rPr>
-                <w:t xml:space="preserve">Knight, V. (2015). </w:t>
+                <w:t xml:space="preserve">Kaznatcheev, A. (2015, March 2). </w:t>
               </w:r>
               <w:r>
                 <w:rPr>
@@ -204,14 +201,14 @@
                   <w:noProof/>
                   <w:lang w:val="en-US"/>
                 </w:rPr>
-                <w:t>Background to Axelrod's Tournament</w:t>
-              </w:r>
-              <w:r>
-                <w:rPr>
-                  <w:noProof/>
-                  <w:lang w:val="en-US"/>
-                </w:rPr>
-                <w:t>. Retrieved from https://axelrod.readthedocs.io/en/stable/reference/description.html</w:t>
+                <w:t>Short history of iterated prisoner’s dilemma tournaments</w:t>
+              </w:r>
+              <w:r>
+                <w:rPr>
+                  <w:noProof/>
+                  <w:lang w:val="en-US"/>
+                </w:rPr>
+                <w:t>. Retrieved from Theory, Evolution and Games Group: https://egtheory.wordpress.com/2015/03/02/ipd/</w:t>
               </w:r>
             </w:p>
             <w:p>
@@ -228,7 +225,7 @@
                   <w:noProof/>
                   <w:lang w:val="en-US"/>
                 </w:rPr>
-                <w:t xml:space="preserve">Levine, D. K. (n.d.). </w:t>
+                <w:t xml:space="preserve">Knight, V. (2015). </w:t>
               </w:r>
               <w:r>
                 <w:rPr>
@@ -237,14 +234,14 @@
                   <w:noProof/>
                   <w:lang w:val="en-US"/>
                 </w:rPr>
-                <w:t>What is Game Theory?</w:t>
-              </w:r>
-              <w:r>
-                <w:rPr>
-                  <w:noProof/>
-                  <w:lang w:val="en-US"/>
-                </w:rPr>
-                <w:t xml:space="preserve"> Retrieved from Economic Game Theory: http://www.dklevine.com/general/whatis.htm</w:t>
+                <w:t>Background to Axelrod's Tournament</w:t>
+              </w:r>
+              <w:r>
+                <w:rPr>
+                  <w:noProof/>
+                  <w:lang w:val="en-US"/>
+                </w:rPr>
+                <w:t>. Retrieved from https://axelrod.readthedocs.io/en/stable/reference/description.html</w:t>
               </w:r>
             </w:p>
             <w:p>
@@ -261,6 +258,39 @@
                   <w:noProof/>
                   <w:lang w:val="en-US"/>
                 </w:rPr>
+                <w:t xml:space="preserve">Levine, D. K. (n.d.). </w:t>
+              </w:r>
+              <w:r>
+                <w:rPr>
+                  <w:i/>
+                  <w:iCs/>
+                  <w:noProof/>
+                  <w:lang w:val="en-US"/>
+                </w:rPr>
+                <w:t>What is Game Theory?</w:t>
+              </w:r>
+              <w:r>
+                <w:rPr>
+                  <w:noProof/>
+                  <w:lang w:val="en-US"/>
+                </w:rPr>
+                <w:t xml:space="preserve"> Retrieved from Economic Game Theory: http://www.dklevine.com/general/whatis.htm</w:t>
+              </w:r>
+            </w:p>
+            <w:p>
+              <w:pPr>
+                <w:pStyle w:val="Bibliography"/>
+                <w:ind w:left="720" w:hanging="720"/>
+                <w:rPr>
+                  <w:noProof/>
+                  <w:lang w:val="en-US"/>
+                </w:rPr>
+              </w:pPr>
+              <w:r>
+                <w:rPr>
+                  <w:noProof/>
+                  <w:lang w:val="en-US"/>
+                </w:rPr>
                 <w:t xml:space="preserve">Ross, D. (1997, January 25). </w:t>
               </w:r>
               <w:r>
@@ -294,8 +324,8 @@
         </w:sdt>
       </w:sdtContent>
     </w:sdt>
-    <w:p/>
-    <w:p/>
+    <w:bookmarkStart w:id="0" w:name="_GoBack" w:displacedByCustomXml="prev"/>
+    <w:bookmarkEnd w:id="0" w:displacedByCustomXml="prev"/>
     <w:sectPr>
       <w:pgSz w:w="11906" w:h="16838"/>
       <w:pgMar w:top="1440" w:right="1440" w:bottom="1440" w:left="1440" w:header="708" w:footer="708" w:gutter="0"/>
@@ -1118,7 +1148,7 @@
     <b:Month>January</b:Month>
     <b:Day>25</b:Day>
     <b:URL>https://plato.stanford.edu/entries/game-theory/#Bib</b:URL>
-    <b:RefOrder>1</b:RefOrder>
+    <b:RefOrder>2</b:RefOrder>
   </b:Source>
   <b:Source>
     <b:Tag>Lev</b:Tag>
@@ -1138,7 +1168,7 @@
     <b:Title>What is Game Theory?</b:Title>
     <b:InternetSiteTitle>Economic Game Theory</b:InternetSiteTitle>
     <b:URL>http://www.dklevine.com/general/whatis.htm</b:URL>
-    <b:RefOrder>2</b:RefOrder>
+    <b:RefOrder>3</b:RefOrder>
   </b:Source>
   <b:Source>
     <b:Tag>Vin15</b:Tag>
@@ -1157,7 +1187,7 @@
     <b:Title>Background to Axelrod's Tournament</b:Title>
     <b:Year>2015</b:Year>
     <b:URL>https://axelrod.readthedocs.io/en/stable/reference/description.html</b:URL>
-    <b:RefOrder>3</b:RefOrder>
+    <b:RefOrder>4</b:RefOrder>
   </b:Source>
   <b:Source>
     <b:Tag>Jan</b:Tag>
@@ -1183,7 +1213,7 @@
     </b:Author>
     <b:Title>Game Theory</b:Title>
     <b:URL>https://cs.stanford.edu/people/eroberts/courses/soco/projects/1998-99/game-theory/axelrod.html</b:URL>
-    <b:RefOrder>4</b:RefOrder>
+    <b:RefOrder>5</b:RefOrder>
   </b:Source>
   <b:Source>
     <b:Tag>Art15</b:Tag>
@@ -1205,7 +1235,7 @@
     <b:Month>March</b:Month>
     <b:Day>2</b:Day>
     <b:URL>https://egtheory.wordpress.com/2015/03/02/ipd/</b:URL>
-    <b:RefOrder>5</b:RefOrder>
+    <b:RefOrder>6</b:RefOrder>
   </b:Source>
   <b:Source>
     <b:Tag>Bri09</b:Tag>
@@ -1227,7 +1257,7 @@
     <b:Month>April</b:Month>
     <b:Day>20</b:Day>
     <b:URL>https://www.britannica.com/topic/prisoners-dilemma</b:URL>
-    <b:RefOrder>6</b:RefOrder>
+    <b:RefOrder>7</b:RefOrder>
   </b:Source>
   <b:Source>
     <b:Tag>Ada</b:Tag>
@@ -1246,13 +1276,34 @@
         </b:NameList>
       </b:Author>
     </b:Author>
-    <b:RefOrder>7</b:RefOrder>
+    <b:RefOrder>8</b:RefOrder>
+  </b:Source>
+  <b:Source>
+    <b:Tag>Her03</b:Tag>
+    <b:SourceType>JournalArticle</b:SourceType>
+    <b:Guid>{DDD1BE9D-F97D-4399-8ECD-65973368D0E5}</b:Guid>
+    <b:Author>
+      <b:Author>
+        <b:NameList>
+          <b:Person>
+            <b:Last>Herdt</b:Last>
+            <b:First>Tom</b:First>
+            <b:Middle>De</b:Middle>
+          </b:Person>
+        </b:NameList>
+      </b:Author>
+    </b:Author>
+    <b:Title>Cooperation and fairness: the flood–Dresher experiment</b:Title>
+    <b:Year>2003</b:Year>
+    <b:JournalName>Review of Social Economy</b:JournalName>
+    <b:Pages>184-191</b:Pages>
+    <b:RefOrder>1</b:RefOrder>
   </b:Source>
 </b:Sources>
 </file>
 
 <file path=customXml/itemProps1.xml><?xml version="1.0" encoding="utf-8"?>
-<ds:datastoreItem xmlns:ds="http://schemas.openxmlformats.org/officeDocument/2006/customXml" ds:itemID="{340BB192-6F25-4D40-93E6-B834B62EBFAA}">
+<ds:datastoreItem xmlns:ds="http://schemas.openxmlformats.org/officeDocument/2006/customXml" ds:itemID="{ADC9DDB9-395A-4264-910B-BC549D6A14E7}">
   <ds:schemaRefs>
     <ds:schemaRef ds:uri="http://schemas.openxmlformats.org/officeDocument/2006/bibliography"/>
   </ds:schemaRefs>

</xml_diff>

<commit_message>
Added Friedman's folk theorem paper and content.
</commit_message>
<xml_diff>
--- a/Literature Review/Reference Docs/Reference Links.docx
+++ b/Literature Review/Reference Docs/Reference Links.docx
@@ -2,7 +2,10 @@
 <file path=word/document.xml><?xml version="1.0" encoding="utf-8"?>
 <w:document xmlns:wpc="http://schemas.microsoft.com/office/word/2010/wordprocessingCanvas" xmlns:cx="http://schemas.microsoft.com/office/drawing/2014/chartex" xmlns:cx1="http://schemas.microsoft.com/office/drawing/2015/9/8/chartex" xmlns:cx2="http://schemas.microsoft.com/office/drawing/2015/10/21/chartex" xmlns:cx3="http://schemas.microsoft.com/office/drawing/2016/5/9/chartex" xmlns:cx4="http://schemas.microsoft.com/office/drawing/2016/5/10/chartex" xmlns:cx5="http://schemas.microsoft.com/office/drawing/2016/5/11/chartex" xmlns:cx6="http://schemas.microsoft.com/office/drawing/2016/5/12/chartex" xmlns:cx7="http://schemas.microsoft.com/office/drawing/2016/5/13/chartex" xmlns:cx8="http://schemas.microsoft.com/office/drawing/2016/5/14/chartex" xmlns:mc="http://schemas.openxmlformats.org/markup-compatibility/2006" xmlns:aink="http://schemas.microsoft.com/office/drawing/2016/ink" xmlns:am3d="http://schemas.microsoft.com/office/drawing/2017/model3d" xmlns:o="urn:schemas-microsoft-com:office:office" xmlns:r="http://schemas.openxmlformats.org/officeDocument/2006/relationships" xmlns:m="http://schemas.openxmlformats.org/officeDocument/2006/math" xmlns:v="urn:schemas-microsoft-com:vml" xmlns:wp14="http://schemas.microsoft.com/office/word/2010/wordprocessingDrawing" xmlns:wp="http://schemas.openxmlformats.org/drawingml/2006/wordprocessingDrawing" xmlns:w10="urn:schemas-microsoft-com:office:word" xmlns:w="http://schemas.openxmlformats.org/wordprocessingml/2006/main" xmlns:w14="http://schemas.microsoft.com/office/word/2010/wordml" xmlns:w15="http://schemas.microsoft.com/office/word/2012/wordml" xmlns:w16cid="http://schemas.microsoft.com/office/word/2016/wordml/cid" xmlns:w16se="http://schemas.microsoft.com/office/word/2015/wordml/symex" xmlns:wpg="http://schemas.microsoft.com/office/word/2010/wordprocessingGroup" xmlns:wpi="http://schemas.microsoft.com/office/word/2010/wordprocessingInk" xmlns:wne="http://schemas.microsoft.com/office/word/2006/wordml" xmlns:wps="http://schemas.microsoft.com/office/word/2010/wordprocessingShape" mc:Ignorable="w14 w15 w16se w16cid wp14">
   <w:body>
-    <w:p/>
+    <w:p>
+      <w:bookmarkStart w:id="0" w:name="_GoBack"/>
+      <w:bookmarkEnd w:id="0"/>
+    </w:p>
     <w:sdt>
       <w:sdtPr>
         <w:rPr>
@@ -27,8 +30,6 @@
           <w:r>
             <w:t>Bibliography</w:t>
           </w:r>
-          <w:bookmarkStart w:id="0" w:name="_GoBack"/>
-          <w:bookmarkEnd w:id="0"/>
         </w:p>
         <w:sdt>
           <w:sdtPr>
@@ -178,6 +179,39 @@
                   <w:lang w:val="en-US"/>
                 </w:rPr>
                 <w:t>. Retrieved from Encyclopaedia Briannica: https://www.britannica.com/topic/prisoners-dilemma</w:t>
+              </w:r>
+            </w:p>
+            <w:p>
+              <w:pPr>
+                <w:pStyle w:val="Bibliography"/>
+                <w:ind w:left="720" w:hanging="720"/>
+                <w:rPr>
+                  <w:noProof/>
+                  <w:lang w:val="en-US"/>
+                </w:rPr>
+              </w:pPr>
+              <w:r>
+                <w:rPr>
+                  <w:noProof/>
+                  <w:lang w:val="en-US"/>
+                </w:rPr>
+                <w:t xml:space="preserve">Friedman, J. W. (1971). </w:t>
+              </w:r>
+              <w:r>
+                <w:rPr>
+                  <w:i/>
+                  <w:iCs/>
+                  <w:noProof/>
+                  <w:lang w:val="en-US"/>
+                </w:rPr>
+                <w:t>A Non-cooperative Equilibrium for Supergames.</w:t>
+              </w:r>
+              <w:r>
+                <w:rPr>
+                  <w:noProof/>
+                  <w:lang w:val="en-US"/>
+                </w:rPr>
+                <w:t xml:space="preserve"> Rochester: Oxford University Press.</w:t>
               </w:r>
             </w:p>
             <w:p>
@@ -1675,11 +1709,32 @@
     </b:Author>
     <b:RefOrder>15</b:RefOrder>
   </b:Source>
+  <b:Source>
+    <b:Tag>Jam71</b:Tag>
+    <b:SourceType>Report</b:SourceType>
+    <b:Guid>{AE90D46E-4BD3-4B68-9302-11F4A5FF8190}</b:Guid>
+    <b:Title>A Non-cooperative Equilibrium for Supergames</b:Title>
+    <b:Year>1971</b:Year>
+    <b:City>Rochester</b:City>
+    <b:Publisher>Oxford University Press</b:Publisher>
+    <b:Author>
+      <b:Author>
+        <b:NameList>
+          <b:Person>
+            <b:Last>Friedman</b:Last>
+            <b:First>James</b:First>
+            <b:Middle>W.</b:Middle>
+          </b:Person>
+        </b:NameList>
+      </b:Author>
+    </b:Author>
+    <b:RefOrder>16</b:RefOrder>
+  </b:Source>
 </b:Sources>
 </file>
 
 <file path=customXml/itemProps1.xml><?xml version="1.0" encoding="utf-8"?>
-<ds:datastoreItem xmlns:ds="http://schemas.openxmlformats.org/officeDocument/2006/customXml" ds:itemID="{0FE5450D-DEB1-468C-A9EB-6CD2660BF938}">
+<ds:datastoreItem xmlns:ds="http://schemas.openxmlformats.org/officeDocument/2006/customXml" ds:itemID="{91339B4F-6FCC-4FF2-B31C-CB5E3F49BAB5}">
   <ds:schemaRefs>
     <ds:schemaRef ds:uri="http://schemas.openxmlformats.org/officeDocument/2006/bibliography"/>
   </ds:schemaRefs>

</xml_diff>

<commit_message>
Added Arthur Samuel's paper on machine learning.
</commit_message>
<xml_diff>
--- a/Literature Review/Reference Docs/Reference Links.docx
+++ b/Literature Review/Reference Docs/Reference Links.docx
@@ -27,6 +27,8 @@
           <w:r>
             <w:t>Bibliography</w:t>
           </w:r>
+          <w:bookmarkStart w:id="0" w:name="_GoBack"/>
+          <w:bookmarkEnd w:id="0"/>
         </w:p>
         <w:sdt>
           <w:sdtPr>
@@ -588,6 +590,39 @@
                   <w:noProof/>
                   <w:lang w:val="en-US"/>
                 </w:rPr>
+                <w:t xml:space="preserve">Samuel, A. L. (1959). </w:t>
+              </w:r>
+              <w:r>
+                <w:rPr>
+                  <w:i/>
+                  <w:iCs/>
+                  <w:noProof/>
+                  <w:lang w:val="en-US"/>
+                </w:rPr>
+                <w:t>Some Studies in Machine Learning Using the Game of Checkers.</w:t>
+              </w:r>
+              <w:r>
+                <w:rPr>
+                  <w:noProof/>
+                  <w:lang w:val="en-US"/>
+                </w:rPr>
+                <w:t xml:space="preserve"> New York: IBM Journal.</w:t>
+              </w:r>
+            </w:p>
+            <w:p>
+              <w:pPr>
+                <w:pStyle w:val="Bibliography"/>
+                <w:ind w:left="720" w:hanging="720"/>
+                <w:rPr>
+                  <w:noProof/>
+                  <w:lang w:val="en-US"/>
+                </w:rPr>
+              </w:pPr>
+              <w:r>
+                <w:rPr>
+                  <w:noProof/>
+                  <w:lang w:val="en-US"/>
+                </w:rPr>
                 <w:t xml:space="preserve">Smith, E., &amp; Wright, R. (1991). </w:t>
               </w:r>
               <w:r>
@@ -621,8 +656,6 @@
         </w:sdt>
       </w:sdtContent>
     </w:sdt>
-    <w:bookmarkStart w:id="0" w:name="_GoBack" w:displacedByCustomXml="prev"/>
-    <w:bookmarkEnd w:id="0" w:displacedByCustomXml="prev"/>
     <w:sectPr>
       <w:pgSz w:w="11906" w:h="16838"/>
       <w:pgMar w:top="1440" w:right="1440" w:bottom="1440" w:left="1440" w:header="708" w:footer="708" w:gutter="0"/>
@@ -1777,11 +1810,32 @@
     <b:URL>https://policonomics.com/lp-game-theory3-folk-theorem/</b:URL>
     <b:RefOrder>17</b:RefOrder>
   </b:Source>
+  <b:Source>
+    <b:Tag>Art59</b:Tag>
+    <b:SourceType>Report</b:SourceType>
+    <b:Guid>{E866B348-BA80-4951-84B8-13BE3206180D}</b:Guid>
+    <b:Title>Some Studies in Machine Learning Using the Game of Checkers</b:Title>
+    <b:Year>1959</b:Year>
+    <b:Author>
+      <b:Author>
+        <b:NameList>
+          <b:Person>
+            <b:Last>Samuel</b:Last>
+            <b:First>Arthur</b:First>
+            <b:Middle>L.</b:Middle>
+          </b:Person>
+        </b:NameList>
+      </b:Author>
+    </b:Author>
+    <b:Publisher>IBM Journal</b:Publisher>
+    <b:City>New York</b:City>
+    <b:RefOrder>18</b:RefOrder>
+  </b:Source>
 </b:Sources>
 </file>
 
 <file path=customXml/itemProps1.xml><?xml version="1.0" encoding="utf-8"?>
-<ds:datastoreItem xmlns:ds="http://schemas.openxmlformats.org/officeDocument/2006/customXml" ds:itemID="{DE915A3B-ADBF-4DD3-B421-3963503B55D9}">
+<ds:datastoreItem xmlns:ds="http://schemas.openxmlformats.org/officeDocument/2006/customXml" ds:itemID="{824F1F75-E6AA-4A03-A833-9C26ACB72622}">
   <ds:schemaRefs>
     <ds:schemaRef ds:uri="http://schemas.openxmlformats.org/officeDocument/2006/bibliography"/>
   </ds:schemaRefs>

</xml_diff>

<commit_message>
Added more machine learning content.
</commit_message>
<xml_diff>
--- a/Literature Review/Reference Docs/Reference Links.docx
+++ b/Literature Review/Reference Docs/Reference Links.docx
@@ -27,8 +27,6 @@
           <w:r>
             <w:t>Bibliography</w:t>
           </w:r>
-          <w:bookmarkStart w:id="0" w:name="_GoBack"/>
-          <w:bookmarkEnd w:id="0"/>
         </w:p>
         <w:sdt>
           <w:sdtPr>
@@ -392,7 +390,7 @@
                   <w:noProof/>
                   <w:lang w:val="en-US"/>
                 </w:rPr>
-                <w:t xml:space="preserve">Levine, D. K. (n.d.). </w:t>
+                <w:t xml:space="preserve">Langley, P. (1995). </w:t>
               </w:r>
               <w:r>
                 <w:rPr>
@@ -401,14 +399,14 @@
                   <w:noProof/>
                   <w:lang w:val="en-US"/>
                 </w:rPr>
-                <w:t>What is Game Theory?</w:t>
-              </w:r>
-              <w:r>
-                <w:rPr>
-                  <w:noProof/>
-                  <w:lang w:val="en-US"/>
-                </w:rPr>
-                <w:t xml:space="preserve"> Retrieved from Economic Game Theory: http://www.dklevine.com/general/whatis.htm</w:t>
+                <w:t>Applications of Machine Learning and Rule Induction.</w:t>
+              </w:r>
+              <w:r>
+                <w:rPr>
+                  <w:noProof/>
+                  <w:lang w:val="en-US"/>
+                </w:rPr>
+                <w:t xml:space="preserve"> California: Stanford University Press.</w:t>
               </w:r>
             </w:p>
             <w:p>
@@ -425,7 +423,7 @@
                   <w:noProof/>
                   <w:lang w:val="en-US"/>
                 </w:rPr>
-                <w:t xml:space="preserve">Nash, J. F. (1950). </w:t>
+                <w:t xml:space="preserve">Levine, D. K. (n.d.). </w:t>
               </w:r>
               <w:r>
                 <w:rPr>
@@ -434,14 +432,14 @@
                   <w:noProof/>
                   <w:lang w:val="en-US"/>
                 </w:rPr>
-                <w:t>Non-Cooperative Games.</w:t>
-              </w:r>
-              <w:r>
-                <w:rPr>
-                  <w:noProof/>
-                  <w:lang w:val="en-US"/>
-                </w:rPr>
-                <w:t xml:space="preserve"> New Jersey: Princeton University.</w:t>
+                <w:t>What is Game Theory?</w:t>
+              </w:r>
+              <w:r>
+                <w:rPr>
+                  <w:noProof/>
+                  <w:lang w:val="en-US"/>
+                </w:rPr>
+                <w:t xml:space="preserve"> Retrieved from Economic Game Theory: http://www.dklevine.com/general/whatis.htm</w:t>
               </w:r>
             </w:p>
             <w:p>
@@ -467,14 +465,14 @@
                   <w:noProof/>
                   <w:lang w:val="en-US"/>
                 </w:rPr>
-                <w:t>Two-Person Cooperative Games.</w:t>
-              </w:r>
-              <w:r>
-                <w:rPr>
-                  <w:noProof/>
-                  <w:lang w:val="en-US"/>
-                </w:rPr>
-                <w:t xml:space="preserve"> California: U. S. Air Force Project RAND.</w:t>
+                <w:t>Non-Cooperative Games.</w:t>
+              </w:r>
+              <w:r>
+                <w:rPr>
+                  <w:noProof/>
+                  <w:lang w:val="en-US"/>
+                </w:rPr>
+                <w:t xml:space="preserve"> New Jersey: Princeton University.</w:t>
               </w:r>
             </w:p>
             <w:p>
@@ -491,7 +489,7 @@
                   <w:noProof/>
                   <w:lang w:val="en-US"/>
                 </w:rPr>
-                <w:t xml:space="preserve">Paul G. Harrald, D. B. (1996). </w:t>
+                <w:t xml:space="preserve">Nash, J. F. (1950). </w:t>
               </w:r>
               <w:r>
                 <w:rPr>
@@ -500,14 +498,14 @@
                   <w:noProof/>
                   <w:lang w:val="en-US"/>
                 </w:rPr>
-                <w:t>Evolving Continous behaviours in the Iterated Prisoner's Dilemma.</w:t>
-              </w:r>
-              <w:r>
-                <w:rPr>
-                  <w:noProof/>
-                  <w:lang w:val="en-US"/>
-                </w:rPr>
-                <w:t xml:space="preserve"> Manchester.</w:t>
+                <w:t>Two-Person Cooperative Games.</w:t>
+              </w:r>
+              <w:r>
+                <w:rPr>
+                  <w:noProof/>
+                  <w:lang w:val="en-US"/>
+                </w:rPr>
+                <w:t xml:space="preserve"> California: U. S. Air Force Project RAND.</w:t>
               </w:r>
             </w:p>
             <w:p>
@@ -524,7 +522,7 @@
                   <w:noProof/>
                   <w:lang w:val="en-US"/>
                 </w:rPr>
-                <w:t xml:space="preserve">Policonomics. (2016). </w:t>
+                <w:t xml:space="preserve">Paul G. Harrald, D. B. (1996). </w:t>
               </w:r>
               <w:r>
                 <w:rPr>
@@ -533,14 +531,14 @@
                   <w:noProof/>
                   <w:lang w:val="en-US"/>
                 </w:rPr>
-                <w:t>Game Theory III: Folk theorem</w:t>
-              </w:r>
-              <w:r>
-                <w:rPr>
-                  <w:noProof/>
-                  <w:lang w:val="en-US"/>
-                </w:rPr>
-                <w:t>. Retrieved from Policonomics: https://policonomics.com/lp-game-theory3-folk-theorem/</w:t>
+                <w:t>Evolving Continous behaviours in the Iterated Prisoner's Dilemma.</w:t>
+              </w:r>
+              <w:r>
+                <w:rPr>
+                  <w:noProof/>
+                  <w:lang w:val="en-US"/>
+                </w:rPr>
+                <w:t xml:space="preserve"> Manchester.</w:t>
               </w:r>
             </w:p>
             <w:p>
@@ -557,7 +555,7 @@
                   <w:noProof/>
                   <w:lang w:val="en-US"/>
                 </w:rPr>
-                <w:t xml:space="preserve">Ross, D. (1997, January 25). </w:t>
+                <w:t xml:space="preserve">Policonomics. (2016). </w:t>
               </w:r>
               <w:r>
                 <w:rPr>
@@ -566,14 +564,14 @@
                   <w:noProof/>
                   <w:lang w:val="en-US"/>
                 </w:rPr>
-                <w:t>Game Theory</w:t>
-              </w:r>
-              <w:r>
-                <w:rPr>
-                  <w:noProof/>
-                  <w:lang w:val="en-US"/>
-                </w:rPr>
-                <w:t>. Retrieved from Stanford Encyclopedia of Philosophy: https://plato.stanford.edu/entries/game-theory/#Bib</w:t>
+                <w:t>Game Theory III: Folk theorem</w:t>
+              </w:r>
+              <w:r>
+                <w:rPr>
+                  <w:noProof/>
+                  <w:lang w:val="en-US"/>
+                </w:rPr>
+                <w:t>. Retrieved from Policonomics: https://policonomics.com/lp-game-theory3-folk-theorem/</w:t>
               </w:r>
             </w:p>
             <w:p>
@@ -590,7 +588,7 @@
                   <w:noProof/>
                   <w:lang w:val="en-US"/>
                 </w:rPr>
-                <w:t xml:space="preserve">Samuel, A. L. (1959). </w:t>
+                <w:t xml:space="preserve">Ross, D. (1997, January 25). </w:t>
               </w:r>
               <w:r>
                 <w:rPr>
@@ -599,14 +597,14 @@
                   <w:noProof/>
                   <w:lang w:val="en-US"/>
                 </w:rPr>
-                <w:t>Some Studies in Machine Learning Using the Game of Checkers.</w:t>
-              </w:r>
-              <w:r>
-                <w:rPr>
-                  <w:noProof/>
-                  <w:lang w:val="en-US"/>
-                </w:rPr>
-                <w:t xml:space="preserve"> New York: IBM Journal.</w:t>
+                <w:t>Game Theory</w:t>
+              </w:r>
+              <w:r>
+                <w:rPr>
+                  <w:noProof/>
+                  <w:lang w:val="en-US"/>
+                </w:rPr>
+                <w:t>. Retrieved from Stanford Encyclopedia of Philosophy: https://plato.stanford.edu/entries/game-theory/#Bib</w:t>
               </w:r>
             </w:p>
             <w:p>
@@ -623,7 +621,7 @@
                   <w:noProof/>
                   <w:lang w:val="en-US"/>
                 </w:rPr>
-                <w:t xml:space="preserve">Smith, E., &amp; Wright, R. (1991). </w:t>
+                <w:t xml:space="preserve">Samuel, A. L. (1959). </w:t>
               </w:r>
               <w:r>
                 <w:rPr>
@@ -632,6 +630,40 @@
                   <w:noProof/>
                   <w:lang w:val="en-US"/>
                 </w:rPr>
+                <w:t>Some Studies in Machine Learning Using the Game of Checkers.</w:t>
+              </w:r>
+              <w:r>
+                <w:rPr>
+                  <w:noProof/>
+                  <w:lang w:val="en-US"/>
+                </w:rPr>
+                <w:t xml:space="preserve"> New York: IBM Journal.</w:t>
+              </w:r>
+            </w:p>
+            <w:p>
+              <w:pPr>
+                <w:pStyle w:val="Bibliography"/>
+                <w:ind w:left="720" w:hanging="720"/>
+                <w:rPr>
+                  <w:noProof/>
+                  <w:lang w:val="en-US"/>
+                </w:rPr>
+              </w:pPr>
+              <w:r>
+                <w:rPr>
+                  <w:noProof/>
+                  <w:lang w:val="en-US"/>
+                </w:rPr>
+                <w:lastRenderedPageBreak/>
+                <w:t xml:space="preserve">Smith, E., &amp; Wright, R. (1991). </w:t>
+              </w:r>
+              <w:r>
+                <w:rPr>
+                  <w:i/>
+                  <w:iCs/>
+                  <w:noProof/>
+                  <w:lang w:val="en-US"/>
+                </w:rPr>
                 <w:t>Why is Automobile Insurance in Philadelphia So Damn Expensive?</w:t>
               </w:r>
               <w:r>
@@ -642,6 +674,8 @@
                 <w:t xml:space="preserve"> Minneapolis.</w:t>
               </w:r>
             </w:p>
+            <w:bookmarkStart w:id="0" w:name="_GoBack"/>
+            <w:bookmarkEnd w:id="0"/>
             <w:p>
               <w:r>
                 <w:rPr>
@@ -1831,11 +1865,31 @@
     <b:City>New York</b:City>
     <b:RefOrder>18</b:RefOrder>
   </b:Source>
+  <b:Source>
+    <b:Tag>Pat95</b:Tag>
+    <b:SourceType>Report</b:SourceType>
+    <b:Guid>{0AB6561F-6CDA-4A6B-B648-002E7D2815A2}</b:Guid>
+    <b:Author>
+      <b:Author>
+        <b:NameList>
+          <b:Person>
+            <b:Last>Langley</b:Last>
+            <b:First>Pat</b:First>
+          </b:Person>
+        </b:NameList>
+      </b:Author>
+    </b:Author>
+    <b:Title>Applications of Machine Learning and Rule Induction</b:Title>
+    <b:Year>1995</b:Year>
+    <b:Publisher>Stanford University Press</b:Publisher>
+    <b:City>California</b:City>
+    <b:RefOrder>19</b:RefOrder>
+  </b:Source>
 </b:Sources>
 </file>
 
 <file path=customXml/itemProps1.xml><?xml version="1.0" encoding="utf-8"?>
-<ds:datastoreItem xmlns:ds="http://schemas.openxmlformats.org/officeDocument/2006/customXml" ds:itemID="{824F1F75-E6AA-4A03-A833-9C26ACB72622}">
+<ds:datastoreItem xmlns:ds="http://schemas.openxmlformats.org/officeDocument/2006/customXml" ds:itemID="{57CDFDB9-0C5A-4C1C-BBE0-6BC7CF7F0EA3}">
   <ds:schemaRefs>
     <ds:schemaRef ds:uri="http://schemas.openxmlformats.org/officeDocument/2006/bibliography"/>
   </ds:schemaRefs>

</xml_diff>

<commit_message>
Added ref links to bibliography, point for next meeting and some content.
</commit_message>
<xml_diff>
--- a/Literature Review/Reference Docs/Reference Links.docx
+++ b/Literature Review/Reference Docs/Reference Links.docx
@@ -27,6 +27,8 @@
           <w:r>
             <w:t>Bibliography</w:t>
           </w:r>
+          <w:bookmarkStart w:id="0" w:name="_GoBack"/>
+          <w:bookmarkEnd w:id="0"/>
         </w:p>
         <w:sdt>
           <w:sdtPr>
@@ -60,6 +62,72 @@
                   <w:noProof/>
                   <w:lang w:val="en-US"/>
                 </w:rPr>
+                <w:t xml:space="preserve">Angeline, P. J., Saunders, G. M., &amp; Pollack, J. B. (1994). </w:t>
+              </w:r>
+              <w:r>
+                <w:rPr>
+                  <w:i/>
+                  <w:iCs/>
+                  <w:noProof/>
+                  <w:lang w:val="en-US"/>
+                </w:rPr>
+                <w:t>An Evolutionary Algorithm that Constructs Recurrent Neural Networks.</w:t>
+              </w:r>
+              <w:r>
+                <w:rPr>
+                  <w:noProof/>
+                  <w:lang w:val="en-US"/>
+                </w:rPr>
+                <w:t xml:space="preserve"> Columbus: Ohio State University.</w:t>
+              </w:r>
+            </w:p>
+            <w:p>
+              <w:pPr>
+                <w:pStyle w:val="Bibliography"/>
+                <w:ind w:left="720" w:hanging="720"/>
+                <w:rPr>
+                  <w:noProof/>
+                  <w:lang w:val="en-US"/>
+                </w:rPr>
+              </w:pPr>
+              <w:r>
+                <w:rPr>
+                  <w:noProof/>
+                  <w:lang w:val="en-US"/>
+                </w:rPr>
+                <w:t xml:space="preserve">Ash, T. (1989). Dynamic Node Creation in Backpropagation Networks. </w:t>
+              </w:r>
+              <w:r>
+                <w:rPr>
+                  <w:i/>
+                  <w:iCs/>
+                  <w:noProof/>
+                  <w:lang w:val="en-US"/>
+                </w:rPr>
+                <w:t>Connection Science</w:t>
+              </w:r>
+              <w:r>
+                <w:rPr>
+                  <w:noProof/>
+                  <w:lang w:val="en-US"/>
+                </w:rPr>
+                <w:t>, 365-375.</w:t>
+              </w:r>
+            </w:p>
+            <w:p>
+              <w:pPr>
+                <w:pStyle w:val="Bibliography"/>
+                <w:ind w:left="720" w:hanging="720"/>
+                <w:rPr>
+                  <w:noProof/>
+                  <w:lang w:val="en-US"/>
+                </w:rPr>
+              </w:pPr>
+              <w:r>
+                <w:rPr>
+                  <w:noProof/>
+                  <w:lang w:val="en-US"/>
+                </w:rPr>
                 <w:t xml:space="preserve">Axelrod, R. (1980). </w:t>
               </w:r>
               <w:r>
@@ -126,6 +194,39 @@
                   <w:noProof/>
                   <w:lang w:val="en-US"/>
                 </w:rPr>
+                <w:t xml:space="preserve">Chen, D., Giles, C., Sun, G., Chen, H., Lee, Y., &amp; Goudreau, M. (1995). Constructive Learning of Recurrent Neural Networks. </w:t>
+              </w:r>
+              <w:r>
+                <w:rPr>
+                  <w:i/>
+                  <w:iCs/>
+                  <w:noProof/>
+                  <w:lang w:val="en-US"/>
+                </w:rPr>
+                <w:t>IEEE Transactions on Neural Networks</w:t>
+              </w:r>
+              <w:r>
+                <w:rPr>
+                  <w:noProof/>
+                  <w:lang w:val="en-US"/>
+                </w:rPr>
+                <w:t>, 1196-1197.</w:t>
+              </w:r>
+            </w:p>
+            <w:p>
+              <w:pPr>
+                <w:pStyle w:val="Bibliography"/>
+                <w:ind w:left="720" w:hanging="720"/>
+                <w:rPr>
+                  <w:noProof/>
+                  <w:lang w:val="en-US"/>
+                </w:rPr>
+              </w:pPr>
+              <w:r>
+                <w:rPr>
+                  <w:noProof/>
+                  <w:lang w:val="en-US"/>
+                </w:rPr>
                 <w:t xml:space="preserve">Chen, J., Lu, S.-I., &amp; Vekhter, D. (n.d.). </w:t>
               </w:r>
               <w:r>
@@ -192,6 +293,72 @@
                   <w:noProof/>
                   <w:lang w:val="en-US"/>
                 </w:rPr>
+                <w:t xml:space="preserve">Fahlman, S. E. (1991). </w:t>
+              </w:r>
+              <w:r>
+                <w:rPr>
+                  <w:i/>
+                  <w:iCs/>
+                  <w:noProof/>
+                  <w:lang w:val="en-US"/>
+                </w:rPr>
+                <w:t>The Recurrent Cascade-Correlation Architecture.</w:t>
+              </w:r>
+              <w:r>
+                <w:rPr>
+                  <w:noProof/>
+                  <w:lang w:val="en-US"/>
+                </w:rPr>
+                <w:t xml:space="preserve"> Pittsburgh: Carnegie Mellon University.</w:t>
+              </w:r>
+            </w:p>
+            <w:p>
+              <w:pPr>
+                <w:pStyle w:val="Bibliography"/>
+                <w:ind w:left="720" w:hanging="720"/>
+                <w:rPr>
+                  <w:noProof/>
+                  <w:lang w:val="en-US"/>
+                </w:rPr>
+              </w:pPr>
+              <w:r>
+                <w:rPr>
+                  <w:noProof/>
+                  <w:lang w:val="en-US"/>
+                </w:rPr>
+                <w:t xml:space="preserve">Fogel, D. B., III, E. C., &amp; Boughton, E. M. (1995). Evolving neural networks for detecting breast cancer. </w:t>
+              </w:r>
+              <w:r>
+                <w:rPr>
+                  <w:i/>
+                  <w:iCs/>
+                  <w:noProof/>
+                  <w:lang w:val="en-US"/>
+                </w:rPr>
+                <w:t>Cancer Letters 96</w:t>
+              </w:r>
+              <w:r>
+                <w:rPr>
+                  <w:noProof/>
+                  <w:lang w:val="en-US"/>
+                </w:rPr>
+                <w:t>, 49-53.</w:t>
+              </w:r>
+            </w:p>
+            <w:p>
+              <w:pPr>
+                <w:pStyle w:val="Bibliography"/>
+                <w:ind w:left="720" w:hanging="720"/>
+                <w:rPr>
+                  <w:noProof/>
+                  <w:lang w:val="en-US"/>
+                </w:rPr>
+              </w:pPr>
+              <w:r>
+                <w:rPr>
+                  <w:noProof/>
+                  <w:lang w:val="en-US"/>
+                </w:rPr>
                 <w:t xml:space="preserve">Friedman, J. W. (1971). </w:t>
               </w:r>
               <w:r>
@@ -291,6 +458,39 @@
                   <w:noProof/>
                   <w:lang w:val="en-US"/>
                 </w:rPr>
+                <w:t xml:space="preserve">Jong, K. D., Fogel, D. B., &amp; Schwefel, H.-P. (1997). </w:t>
+              </w:r>
+              <w:r>
+                <w:rPr>
+                  <w:i/>
+                  <w:iCs/>
+                  <w:noProof/>
+                  <w:lang w:val="en-US"/>
+                </w:rPr>
+                <w:t>A history of evolutionary computation.</w:t>
+              </w:r>
+              <w:r>
+                <w:rPr>
+                  <w:noProof/>
+                  <w:lang w:val="en-US"/>
+                </w:rPr>
+                <w:t xml:space="preserve"> Oxford University Press.</w:t>
+              </w:r>
+            </w:p>
+            <w:p>
+              <w:pPr>
+                <w:pStyle w:val="Bibliography"/>
+                <w:ind w:left="720" w:hanging="720"/>
+                <w:rPr>
+                  <w:noProof/>
+                  <w:lang w:val="en-US"/>
+                </w:rPr>
+              </w:pPr>
+              <w:r>
+                <w:rPr>
+                  <w:noProof/>
+                  <w:lang w:val="en-US"/>
+                </w:rPr>
                 <w:t xml:space="preserve">Kakutani, S. (1941). A Generalization of Brouwer's Fixed Point Theorem. </w:t>
               </w:r>
               <w:r>
@@ -456,6 +656,57 @@
                   <w:noProof/>
                   <w:lang w:val="en-US"/>
                 </w:rPr>
+                <w:lastRenderedPageBreak/>
+                <w:t>Lutter, B. E., &amp; Huntsinger, R. C. (1969). Engineering Appllications of Finite Automata. 264-265.</w:t>
+              </w:r>
+            </w:p>
+            <w:p>
+              <w:pPr>
+                <w:pStyle w:val="Bibliography"/>
+                <w:ind w:left="720" w:hanging="720"/>
+                <w:rPr>
+                  <w:noProof/>
+                  <w:lang w:val="en-US"/>
+                </w:rPr>
+              </w:pPr>
+              <w:r>
+                <w:rPr>
+                  <w:noProof/>
+                  <w:lang w:val="en-US"/>
+                </w:rPr>
+                <w:t xml:space="preserve">McDonnell, J. R., &amp; Waagen, D. E. (1994). Evolving Recurrent Perceptrons for Time-Series Modeling. </w:t>
+              </w:r>
+              <w:r>
+                <w:rPr>
+                  <w:i/>
+                  <w:iCs/>
+                  <w:noProof/>
+                  <w:lang w:val="en-US"/>
+                </w:rPr>
+                <w:t>IEEE Transactions on Neural Networks vol. 5</w:t>
+              </w:r>
+              <w:r>
+                <w:rPr>
+                  <w:noProof/>
+                  <w:lang w:val="en-US"/>
+                </w:rPr>
+                <w:t>, 24-38.</w:t>
+              </w:r>
+            </w:p>
+            <w:p>
+              <w:pPr>
+                <w:pStyle w:val="Bibliography"/>
+                <w:ind w:left="720" w:hanging="720"/>
+                <w:rPr>
+                  <w:noProof/>
+                  <w:lang w:val="en-US"/>
+                </w:rPr>
+              </w:pPr>
+              <w:r>
+                <w:rPr>
+                  <w:noProof/>
+                  <w:lang w:val="en-US"/>
+                </w:rPr>
                 <w:t xml:space="preserve">Nash, J. F. (1950). </w:t>
               </w:r>
               <w:r>
@@ -588,6 +839,39 @@
                   <w:noProof/>
                   <w:lang w:val="en-US"/>
                 </w:rPr>
+                <w:t xml:space="preserve">Porto, V. W., Fogel, D. B., &amp; Fogel, L. J. (1995). Alternative Neural Network Training Methods. </w:t>
+              </w:r>
+              <w:r>
+                <w:rPr>
+                  <w:i/>
+                  <w:iCs/>
+                  <w:noProof/>
+                  <w:lang w:val="en-US"/>
+                </w:rPr>
+                <w:t>IEEE Expert: Intelligent Systems and Their Applications vol. 10</w:t>
+              </w:r>
+              <w:r>
+                <w:rPr>
+                  <w:noProof/>
+                  <w:lang w:val="en-US"/>
+                </w:rPr>
+                <w:t>, 16-22.</w:t>
+              </w:r>
+            </w:p>
+            <w:p>
+              <w:pPr>
+                <w:pStyle w:val="Bibliography"/>
+                <w:ind w:left="720" w:hanging="720"/>
+                <w:rPr>
+                  <w:noProof/>
+                  <w:lang w:val="en-US"/>
+                </w:rPr>
+              </w:pPr>
+              <w:r>
+                <w:rPr>
+                  <w:noProof/>
+                  <w:lang w:val="en-US"/>
+                </w:rPr>
                 <w:t xml:space="preserve">Ross, D. (1997, January 25). </w:t>
               </w:r>
               <w:r>
@@ -654,7 +938,6 @@
                   <w:noProof/>
                   <w:lang w:val="en-US"/>
                 </w:rPr>
-                <w:lastRenderedPageBreak/>
                 <w:t xml:space="preserve">Smith, E., &amp; Wright, R. (1991). </w:t>
               </w:r>
               <w:r>
@@ -705,6 +988,39 @@
                   <w:lang w:val="en-US"/>
                 </w:rPr>
                 <w:t xml:space="preserve"> Retrieved from Imperial College London: https://www.doc.ic.ac.uk/~nd/surprise_96/journal/vol4/cs11/report.html</w:t>
+              </w:r>
+            </w:p>
+            <w:p>
+              <w:pPr>
+                <w:pStyle w:val="Bibliography"/>
+                <w:ind w:left="720" w:hanging="720"/>
+                <w:rPr>
+                  <w:noProof/>
+                  <w:lang w:val="en-US"/>
+                </w:rPr>
+              </w:pPr>
+              <w:r>
+                <w:rPr>
+                  <w:noProof/>
+                  <w:lang w:val="en-US"/>
+                </w:rPr>
+                <w:t xml:space="preserve">Veelen, M. v., García, J., Rand, D. G., &amp; Nowak, M. A. (2012). Direct reciprocity in structured populations. </w:t>
+              </w:r>
+              <w:r>
+                <w:rPr>
+                  <w:i/>
+                  <w:iCs/>
+                  <w:noProof/>
+                  <w:lang w:val="en-US"/>
+                </w:rPr>
+                <w:t>PNAS (Proceedings of the National Academy of Sciences)</w:t>
+              </w:r>
+              <w:r>
+                <w:rPr>
+                  <w:noProof/>
+                  <w:lang w:val="en-US"/>
+                </w:rPr>
+                <w:t>, 9929-9934.</w:t>
               </w:r>
             </w:p>
             <w:p>
@@ -721,8 +1037,6 @@
         </w:sdt>
       </w:sdtContent>
     </w:sdt>
-    <w:bookmarkStart w:id="0" w:name="_GoBack" w:displacedByCustomXml="prev"/>
-    <w:bookmarkEnd w:id="0" w:displacedByCustomXml="prev"/>
     <w:sectPr>
       <w:pgSz w:w="11906" w:h="16838"/>
       <w:pgMar w:top="1440" w:right="1440" w:bottom="1440" w:left="1440" w:header="708" w:footer="708" w:gutter="0"/>
@@ -1941,11 +2255,300 @@
     </b:Author>
     <b:RefOrder>20</b:RefOrder>
   </b:Source>
+  <b:Source>
+    <b:Tag>Ken97</b:Tag>
+    <b:SourceType>Report</b:SourceType>
+    <b:Guid>{A6270F8C-07D5-46D1-BC0E-265077EA1823}</b:Guid>
+    <b:Title>A history of evolutionary computation</b:Title>
+    <b:Year>1997</b:Year>
+    <b:Author>
+      <b:Author>
+        <b:NameList>
+          <b:Person>
+            <b:Last>Jong</b:Last>
+            <b:First>Kenneth</b:First>
+            <b:Middle>De</b:Middle>
+          </b:Person>
+          <b:Person>
+            <b:Last>Fogel</b:Last>
+            <b:First>David</b:First>
+            <b:Middle>B</b:Middle>
+          </b:Person>
+          <b:Person>
+            <b:Last>Schwefel</b:Last>
+            <b:First>Hans-Paul</b:First>
+          </b:Person>
+        </b:NameList>
+      </b:Author>
+    </b:Author>
+    <b:Publisher>Oxford University Press</b:Publisher>
+    <b:RefOrder>21</b:RefOrder>
+  </b:Source>
+  <b:Source>
+    <b:Tag>Pet94</b:Tag>
+    <b:SourceType>Report</b:SourceType>
+    <b:Guid>{1D119563-9E0E-4C1C-A9AC-9120E2F0308C}</b:Guid>
+    <b:Author>
+      <b:Author>
+        <b:NameList>
+          <b:Person>
+            <b:Last>Angeline</b:Last>
+            <b:First>Peter</b:First>
+            <b:Middle>J.</b:Middle>
+          </b:Person>
+          <b:Person>
+            <b:Last>Saunders</b:Last>
+            <b:First>Gregory</b:First>
+            <b:Middle>M.</b:Middle>
+          </b:Person>
+          <b:Person>
+            <b:Last>Pollack</b:Last>
+            <b:First>Jordan</b:First>
+            <b:Middle>B.</b:Middle>
+          </b:Person>
+        </b:NameList>
+      </b:Author>
+    </b:Author>
+    <b:Title>An Evolutionary Algorithm that Constructs Recurrent Neural Networks</b:Title>
+    <b:Year>1994</b:Year>
+    <b:Publisher>Ohio State University</b:Publisher>
+    <b:City>Columbus</b:City>
+    <b:RefOrder>22</b:RefOrder>
+  </b:Source>
+  <b:Source>
+    <b:Tag>Che95</b:Tag>
+    <b:SourceType>JournalArticle</b:SourceType>
+    <b:Guid>{CB35C01E-3C01-4A0A-B452-C3B310ECFE66}</b:Guid>
+    <b:Author>
+      <b:Author>
+        <b:NameList>
+          <b:Person>
+            <b:Last>Chen</b:Last>
+            <b:First>D.</b:First>
+          </b:Person>
+          <b:Person>
+            <b:Last>Giles</b:Last>
+            <b:First>C.L.</b:First>
+          </b:Person>
+          <b:Person>
+            <b:Last>Sun</b:Last>
+            <b:First>G.Z.</b:First>
+          </b:Person>
+          <b:Person>
+            <b:Last>Chen</b:Last>
+            <b:First>H.H.</b:First>
+          </b:Person>
+          <b:Person>
+            <b:Last>Lee</b:Last>
+            <b:First>Y.C.</b:First>
+          </b:Person>
+          <b:Person>
+            <b:Last>Goudreau</b:Last>
+            <b:First>M.W.</b:First>
+          </b:Person>
+        </b:NameList>
+      </b:Author>
+    </b:Author>
+    <b:Title>Constructive Learning of Recurrent Neural Networks</b:Title>
+    <b:Year>1995</b:Year>
+    <b:JournalName>IEEE Transactions on Neural Networks</b:JournalName>
+    <b:Pages>1196-1197</b:Pages>
+    <b:RefOrder>23</b:RefOrder>
+  </b:Source>
+  <b:Source>
+    <b:Tag>Sco91</b:Tag>
+    <b:SourceType>Report</b:SourceType>
+    <b:Guid>{E063BA4C-A089-47EE-BE4D-1B81A81525C5}</b:Guid>
+    <b:Title>The Recurrent Cascade-Correlation Architecture</b:Title>
+    <b:Year>1991</b:Year>
+    <b:Author>
+      <b:Author>
+        <b:NameList>
+          <b:Person>
+            <b:Last>Fahlman</b:Last>
+            <b:First>Scott</b:First>
+            <b:Middle>E.</b:Middle>
+          </b:Person>
+        </b:NameList>
+      </b:Author>
+    </b:Author>
+    <b:Publisher>Carnegie Mellon University</b:Publisher>
+    <b:City>Pittsburgh</b:City>
+    <b:RefOrder>24</b:RefOrder>
+  </b:Source>
+  <b:Source>
+    <b:Tag>Ber69</b:Tag>
+    <b:SourceType>JournalArticle</b:SourceType>
+    <b:Guid>{D782BA9A-FFF8-4FC7-8AF0-629D10153349}</b:Guid>
+    <b:Title>Engineering Appllications of Finite Automata</b:Title>
+    <b:Year>1969</b:Year>
+    <b:Author>
+      <b:Author>
+        <b:NameList>
+          <b:Person>
+            <b:Last>Lutter</b:Last>
+            <b:First>Bernard</b:First>
+            <b:Middle>E.</b:Middle>
+          </b:Person>
+          <b:Person>
+            <b:Last>Huntsinger</b:Last>
+            <b:First>Ralph</b:First>
+            <b:Middle>C.</b:Middle>
+          </b:Person>
+        </b:NameList>
+      </b:Author>
+    </b:Author>
+    <b:Pages>264-265</b:Pages>
+    <b:RefOrder>25</b:RefOrder>
+  </b:Source>
+  <b:Source>
+    <b:Tag>Dav95</b:Tag>
+    <b:SourceType>JournalArticle</b:SourceType>
+    <b:Guid>{72B5D9BA-9475-48EC-9828-ABB07F49C8DD}</b:Guid>
+    <b:Title>Evolving neural networks for detecting breast cancer</b:Title>
+    <b:JournalName>Cancer Letters 96</b:JournalName>
+    <b:Year>1995</b:Year>
+    <b:Pages>49-53</b:Pages>
+    <b:Author>
+      <b:Author>
+        <b:NameList>
+          <b:Person>
+            <b:Last>Fogel</b:Last>
+            <b:First>David</b:First>
+            <b:Middle>B.</b:Middle>
+          </b:Person>
+          <b:Person>
+            <b:Last>III</b:Last>
+            <b:First>Eugene</b:First>
+            <b:Middle>C. Wasson</b:Middle>
+          </b:Person>
+          <b:Person>
+            <b:Last>Boughton</b:Last>
+            <b:First>Edward</b:First>
+            <b:Middle>M.</b:Middle>
+          </b:Person>
+        </b:NameList>
+      </b:Author>
+    </b:Author>
+    <b:RefOrder>26</b:RefOrder>
+  </b:Source>
+  <b:Source>
+    <b:Tag>McD94</b:Tag>
+    <b:SourceType>JournalArticle</b:SourceType>
+    <b:Guid>{D7C04A3B-BE32-466B-9AFA-95B945CFDA92}</b:Guid>
+    <b:Title>Evolving Recurrent Perceptrons for Time-Series Modeling</b:Title>
+    <b:JournalName>IEEE Transactions on Neural Networks vol. 5</b:JournalName>
+    <b:Year>1994</b:Year>
+    <b:Pages>24-38</b:Pages>
+    <b:Author>
+      <b:Author>
+        <b:NameList>
+          <b:Person>
+            <b:Last>McDonnell</b:Last>
+            <b:First>J.</b:First>
+            <b:Middle>R.</b:Middle>
+          </b:Person>
+          <b:Person>
+            <b:Last>Waagen</b:Last>
+            <b:First>D.</b:First>
+            <b:Middle>E.</b:Middle>
+          </b:Person>
+        </b:NameList>
+      </b:Author>
+    </b:Author>
+    <b:RefOrder>27</b:RefOrder>
+  </b:Source>
+  <b:Source>
+    <b:Tag>Vin95</b:Tag>
+    <b:SourceType>JournalArticle</b:SourceType>
+    <b:Guid>{7EA4E073-629F-4027-B9C6-21CD0B2208D0}</b:Guid>
+    <b:Author>
+      <b:Author>
+        <b:NameList>
+          <b:Person>
+            <b:Last>Porto</b:Last>
+            <b:First>Vincent</b:First>
+            <b:Middle>W.</b:Middle>
+          </b:Person>
+          <b:Person>
+            <b:Last>Fogel</b:Last>
+            <b:First>David</b:First>
+            <b:Middle>B.</b:Middle>
+          </b:Person>
+          <b:Person>
+            <b:Last>Fogel</b:Last>
+            <b:First>Lawrence</b:First>
+            <b:Middle>J.</b:Middle>
+          </b:Person>
+        </b:NameList>
+      </b:Author>
+    </b:Author>
+    <b:Title>Alternative Neural Network Training Methods</b:Title>
+    <b:JournalName>IEEE Expert: Intelligent Systems and Their Applications vol. 10</b:JournalName>
+    <b:Year>1995</b:Year>
+    <b:Pages>16-22</b:Pages>
+    <b:RefOrder>28</b:RefOrder>
+  </b:Source>
+  <b:Source>
+    <b:Tag>Tim89</b:Tag>
+    <b:SourceType>JournalArticle</b:SourceType>
+    <b:Guid>{6CD4E3C2-AB8F-46F5-A5BB-BF89FA34E082}</b:Guid>
+    <b:Author>
+      <b:Author>
+        <b:NameList>
+          <b:Person>
+            <b:Last>Ash</b:Last>
+            <b:First>Timur</b:First>
+          </b:Person>
+        </b:NameList>
+      </b:Author>
+    </b:Author>
+    <b:Title>Dynamic Node Creation in Backpropagation Networks</b:Title>
+    <b:JournalName>Connection Science</b:JournalName>
+    <b:Year>1989</b:Year>
+    <b:Pages>365-375</b:Pages>
+    <b:RefOrder>29</b:RefOrder>
+  </b:Source>
+  <b:Source>
+    <b:Tag>Mat12</b:Tag>
+    <b:SourceType>JournalArticle</b:SourceType>
+    <b:Guid>{3837C904-D8B9-493C-8E5E-57AAEBF75D99}</b:Guid>
+    <b:Author>
+      <b:Author>
+        <b:NameList>
+          <b:Person>
+            <b:Last>Veelen</b:Last>
+            <b:First>Matthijs</b:First>
+            <b:Middle>van</b:Middle>
+          </b:Person>
+          <b:Person>
+            <b:Last>García</b:Last>
+            <b:First>Julián</b:First>
+          </b:Person>
+          <b:Person>
+            <b:Last>Rand</b:Last>
+            <b:First>David</b:First>
+            <b:Middle>G.</b:Middle>
+          </b:Person>
+          <b:Person>
+            <b:Last>Nowak</b:Last>
+            <b:First>Martin</b:First>
+            <b:Middle>A.</b:Middle>
+          </b:Person>
+        </b:NameList>
+      </b:Author>
+    </b:Author>
+    <b:Title>Direct reciprocity in structured populations</b:Title>
+    <b:JournalName>PNAS (Proceedings of the National Academy of Sciences)</b:JournalName>
+    <b:Year>2012</b:Year>
+    <b:Pages>9929-9934</b:Pages>
+    <b:RefOrder>30</b:RefOrder>
+  </b:Source>
 </b:Sources>
 </file>
 
 <file path=customXml/itemProps1.xml><?xml version="1.0" encoding="utf-8"?>
-<ds:datastoreItem xmlns:ds="http://schemas.openxmlformats.org/officeDocument/2006/customXml" ds:itemID="{E17E4320-F2B2-46DB-A5B2-044CA31B0AC8}">
+<ds:datastoreItem xmlns:ds="http://schemas.openxmlformats.org/officeDocument/2006/customXml" ds:itemID="{C1B7585E-0A22-4698-BE32-BFD2DBF332C3}">
   <ds:schemaRefs>
     <ds:schemaRef ds:uri="http://schemas.openxmlformats.org/officeDocument/2006/bibliography"/>
   </ds:schemaRefs>

</xml_diff>

<commit_message>
Added some ref links to Maynard Smith and Binmore.
</commit_message>
<xml_diff>
--- a/Literature Review/Reference Docs/Reference Links.docx
+++ b/Literature Review/Reference Docs/Reference Links.docx
@@ -194,6 +194,39 @@
                   <w:noProof/>
                   <w:lang w:val="en-US"/>
                 </w:rPr>
+                <w:t xml:space="preserve">Binmore, K. (2005). </w:t>
+              </w:r>
+              <w:r>
+                <w:rPr>
+                  <w:i/>
+                  <w:iCs/>
+                  <w:noProof/>
+                  <w:lang w:val="en-US"/>
+                </w:rPr>
+                <w:t>Natural Justice.</w:t>
+              </w:r>
+              <w:r>
+                <w:rPr>
+                  <w:noProof/>
+                  <w:lang w:val="en-US"/>
+                </w:rPr>
+                <w:t xml:space="preserve"> Oxford University Press.</w:t>
+              </w:r>
+            </w:p>
+            <w:p>
+              <w:pPr>
+                <w:pStyle w:val="Bibliography"/>
+                <w:ind w:left="720" w:hanging="720"/>
+                <w:rPr>
+                  <w:noProof/>
+                  <w:lang w:val="en-US"/>
+                </w:rPr>
+              </w:pPr>
+              <w:r>
+                <w:rPr>
+                  <w:noProof/>
+                  <w:lang w:val="en-US"/>
+                </w:rPr>
                 <w:t xml:space="preserve">Chen, D., Giles, C., Sun, G., Chen, H., Lee, Y., &amp; Goudreau, M. (1995). Constructive Learning of Recurrent Neural Networks. </w:t>
               </w:r>
               <w:r>
@@ -623,6 +656,7 @@
                   <w:noProof/>
                   <w:lang w:val="en-US"/>
                 </w:rPr>
+                <w:lastRenderedPageBreak/>
                 <w:t xml:space="preserve">Levine, D. K. (n.d.). </w:t>
               </w:r>
               <w:r>
@@ -656,7 +690,6 @@
                   <w:noProof/>
                   <w:lang w:val="en-US"/>
                 </w:rPr>
-                <w:lastRenderedPageBreak/>
                 <w:t>Lutter, B. E., &amp; Huntsinger, R. C. (1969). Engineering Appllications of Finite Automata. 264-265.</w:t>
               </w:r>
             </w:p>
@@ -955,6 +988,39 @@
                   <w:lang w:val="en-US"/>
                 </w:rPr>
                 <w:t xml:space="preserve"> Minneapolis.</w:t>
+              </w:r>
+            </w:p>
+            <w:p>
+              <w:pPr>
+                <w:pStyle w:val="Bibliography"/>
+                <w:ind w:left="720" w:hanging="720"/>
+                <w:rPr>
+                  <w:noProof/>
+                  <w:lang w:val="en-US"/>
+                </w:rPr>
+              </w:pPr>
+              <w:r>
+                <w:rPr>
+                  <w:noProof/>
+                  <w:lang w:val="en-US"/>
+                </w:rPr>
+                <w:t xml:space="preserve">Smith, J. M. (1982). </w:t>
+              </w:r>
+              <w:r>
+                <w:rPr>
+                  <w:i/>
+                  <w:iCs/>
+                  <w:noProof/>
+                  <w:lang w:val="en-US"/>
+                </w:rPr>
+                <w:t>Evolution and the theory of games.</w:t>
+              </w:r>
+              <w:r>
+                <w:rPr>
+                  <w:noProof/>
+                  <w:lang w:val="en-US"/>
+                </w:rPr>
+                <w:t xml:space="preserve"> Cambridge: Cambridge University Press.</w:t>
               </w:r>
             </w:p>
             <w:p>
@@ -2544,11 +2610,51 @@
     <b:Pages>9929-9934</b:Pages>
     <b:RefOrder>30</b:RefOrder>
   </b:Source>
+  <b:Source>
+    <b:Tag>Ken05</b:Tag>
+    <b:SourceType>Book</b:SourceType>
+    <b:Guid>{5F156302-9629-403B-A4E8-54B58B3121C5}</b:Guid>
+    <b:Title>Natural Justice</b:Title>
+    <b:Year>2005</b:Year>
+    <b:Author>
+      <b:Author>
+        <b:NameList>
+          <b:Person>
+            <b:Last>Binmore</b:Last>
+            <b:First>Ken</b:First>
+          </b:Person>
+        </b:NameList>
+      </b:Author>
+    </b:Author>
+    <b:Publisher>Oxford University Press</b:Publisher>
+    <b:RefOrder>31</b:RefOrder>
+  </b:Source>
+  <b:Source>
+    <b:Tag>Joh82</b:Tag>
+    <b:SourceType>Book</b:SourceType>
+    <b:Guid>{AB3D5E64-FC5D-4FBE-BF1E-683C18E17A95}</b:Guid>
+    <b:Author>
+      <b:Author>
+        <b:NameList>
+          <b:Person>
+            <b:Last>Smith</b:Last>
+            <b:First>John</b:First>
+            <b:Middle>Maynard</b:Middle>
+          </b:Person>
+        </b:NameList>
+      </b:Author>
+    </b:Author>
+    <b:Title>Evolution and the theory of games</b:Title>
+    <b:Year>1982</b:Year>
+    <b:City>Cambridge</b:City>
+    <b:Publisher>Cambridge University Press</b:Publisher>
+    <b:RefOrder>32</b:RefOrder>
+  </b:Source>
 </b:Sources>
 </file>
 
 <file path=customXml/itemProps1.xml><?xml version="1.0" encoding="utf-8"?>
-<ds:datastoreItem xmlns:ds="http://schemas.openxmlformats.org/officeDocument/2006/customXml" ds:itemID="{C1B7585E-0A22-4698-BE32-BFD2DBF332C3}">
+<ds:datastoreItem xmlns:ds="http://schemas.openxmlformats.org/officeDocument/2006/customXml" ds:itemID="{EAB6244B-25E2-4158-87FD-D0F42040C117}">
   <ds:schemaRefs>
     <ds:schemaRef ds:uri="http://schemas.openxmlformats.org/officeDocument/2006/bibliography"/>
   </ds:schemaRefs>

</xml_diff>

<commit_message>
More references + content.
</commit_message>
<xml_diff>
--- a/Literature Review/Reference Docs/Reference Links.docx
+++ b/Literature Review/Reference Docs/Reference Links.docx
@@ -24,12 +24,7 @@
             <w:pStyle w:val="Heading1"/>
           </w:pPr>
           <w:r>
-            <w:t>B</w:t>
-          </w:r>
-          <w:bookmarkStart w:id="0" w:name="_GoBack"/>
-          <w:bookmarkEnd w:id="0"/>
-          <w:r>
-            <w:t>ibliography</w:t>
+            <w:t>Bibliography</w:t>
           </w:r>
         </w:p>
         <w:sdt>
@@ -709,6 +704,39 @@
                   <w:noProof/>
                   <w:lang w:val="en-US"/>
                 </w:rPr>
+                <w:t xml:space="preserve">McCulloch, W. S., &amp; Pitts, W. H. (1943). A Logical Calculus of the Ideas Immanent in Nervous Activity. </w:t>
+              </w:r>
+              <w:r>
+                <w:rPr>
+                  <w:i/>
+                  <w:iCs/>
+                  <w:noProof/>
+                  <w:lang w:val="en-US"/>
+                </w:rPr>
+                <w:t>Bulletin of Mathematical Biophysics, Vol. 5</w:t>
+              </w:r>
+              <w:r>
+                <w:rPr>
+                  <w:noProof/>
+                  <w:lang w:val="en-US"/>
+                </w:rPr>
+                <w:t>, 115-133.</w:t>
+              </w:r>
+            </w:p>
+            <w:p>
+              <w:pPr>
+                <w:pStyle w:val="Bibliography"/>
+                <w:ind w:left="720" w:hanging="720"/>
+                <w:rPr>
+                  <w:noProof/>
+                  <w:lang w:val="en-US"/>
+                </w:rPr>
+              </w:pPr>
+              <w:r>
+                <w:rPr>
+                  <w:noProof/>
+                  <w:lang w:val="en-US"/>
+                </w:rPr>
                 <w:t xml:space="preserve">McDonnell, J. R., &amp; Waagen, D. E. (1994). Evolving Recurrent Perceptrons for Time-Series Modeling. </w:t>
               </w:r>
               <w:r>
@@ -1039,6 +1067,39 @@
                   <w:noProof/>
                   <w:lang w:val="en-US"/>
                 </w:rPr>
+                <w:t xml:space="preserve">Stanford University. (2004). </w:t>
+              </w:r>
+              <w:r>
+                <w:rPr>
+                  <w:i/>
+                  <w:iCs/>
+                  <w:noProof/>
+                  <w:lang w:val="en-US"/>
+                </w:rPr>
+                <w:t>Basics of Automata Theory.</w:t>
+              </w:r>
+              <w:r>
+                <w:rPr>
+                  <w:noProof/>
+                  <w:lang w:val="en-US"/>
+                </w:rPr>
+                <w:t xml:space="preserve"> Retrieved from Automata Theory: https://cs.stanford.edu/people/eroberts/courses/soco/projects/2004-05/automata-theory/basics.html</w:t>
+              </w:r>
+            </w:p>
+            <w:p>
+              <w:pPr>
+                <w:pStyle w:val="Bibliography"/>
+                <w:ind w:left="720" w:hanging="720"/>
+                <w:rPr>
+                  <w:noProof/>
+                  <w:lang w:val="en-US"/>
+                </w:rPr>
+              </w:pPr>
+              <w:r>
+                <w:rPr>
+                  <w:noProof/>
+                  <w:lang w:val="en-US"/>
+                </w:rPr>
                 <w:t xml:space="preserve">Stergiou, C., &amp; Siganos, D. (n.d.). </w:t>
               </w:r>
               <w:r>
@@ -1091,6 +1152,8 @@
                 <w:t>, 9929-9934.</w:t>
               </w:r>
             </w:p>
+            <w:bookmarkStart w:id="0" w:name="_GoBack"/>
+            <w:bookmarkEnd w:id="0"/>
             <w:p>
               <w:r>
                 <w:rPr>
@@ -2653,11 +2716,52 @@
     <b:Publisher>Cambridge University Press</b:Publisher>
     <b:RefOrder>32</b:RefOrder>
   </b:Source>
+  <b:Source>
+    <b:Tag>Sta04</b:Tag>
+    <b:SourceType>DocumentFromInternetSite</b:SourceType>
+    <b:Guid>{F89F3D39-8A3C-4C4E-A1D7-F9EF27D9A900}</b:Guid>
+    <b:Title>Basics of Automata Theory</b:Title>
+    <b:Year>2004</b:Year>
+    <b:Author>
+      <b:Author>
+        <b:Corporate>Stanford University</b:Corporate>
+      </b:Author>
+    </b:Author>
+    <b:InternetSiteTitle>Automata Theory</b:InternetSiteTitle>
+    <b:URL>https://cs.stanford.edu/people/eroberts/courses/soco/projects/2004-05/automata-theory/basics.html</b:URL>
+    <b:RefOrder>33</b:RefOrder>
+  </b:Source>
+  <b:Source>
+    <b:Tag>McC43</b:Tag>
+    <b:SourceType>JournalArticle</b:SourceType>
+    <b:Guid>{B079CFED-A584-480F-AF28-BBC868D7AA6C}</b:Guid>
+    <b:Title>A Logical Calculus of the Ideas Immanent in Nervous Activity</b:Title>
+    <b:Year>1943</b:Year>
+    <b:Author>
+      <b:Author>
+        <b:NameList>
+          <b:Person>
+            <b:Last>McCulloch</b:Last>
+            <b:First>Warren</b:First>
+            <b:Middle>S.</b:Middle>
+          </b:Person>
+          <b:Person>
+            <b:Last>Pitts</b:Last>
+            <b:First>Walter</b:First>
+            <b:Middle>H.</b:Middle>
+          </b:Person>
+        </b:NameList>
+      </b:Author>
+    </b:Author>
+    <b:JournalName>Bulletin of Mathematical Biophysics, Vol. 5</b:JournalName>
+    <b:Pages>115-133</b:Pages>
+    <b:RefOrder>34</b:RefOrder>
+  </b:Source>
 </b:Sources>
 </file>
 
 <file path=customXml/itemProps1.xml><?xml version="1.0" encoding="utf-8"?>
-<ds:datastoreItem xmlns:ds="http://schemas.openxmlformats.org/officeDocument/2006/customXml" ds:itemID="{E69312B1-FAA1-4EB3-BAB9-36F368F60D13}">
+<ds:datastoreItem xmlns:ds="http://schemas.openxmlformats.org/officeDocument/2006/customXml" ds:itemID="{C9F7AF83-03A9-44AA-81EC-3A8783AA4757}">
   <ds:schemaRefs>
     <ds:schemaRef ds:uri="http://schemas.openxmlformats.org/officeDocument/2006/bibliography"/>
   </ds:schemaRefs>

</xml_diff>

<commit_message>
So many changes. Edited the review, fixed the bibliography completely.
</commit_message>
<xml_diff>
--- a/Literature Review/Reference Docs/Reference Links.docx
+++ b/Literature Review/Reference Docs/Reference Links.docx
@@ -2,6 +2,7 @@
 <file path=word/document.xml><?xml version="1.0" encoding="utf-8"?>
 <w:document xmlns:wpc="http://schemas.microsoft.com/office/word/2010/wordprocessingCanvas" xmlns:cx="http://schemas.microsoft.com/office/drawing/2014/chartex" xmlns:cx1="http://schemas.microsoft.com/office/drawing/2015/9/8/chartex" xmlns:cx2="http://schemas.microsoft.com/office/drawing/2015/10/21/chartex" xmlns:cx3="http://schemas.microsoft.com/office/drawing/2016/5/9/chartex" xmlns:cx4="http://schemas.microsoft.com/office/drawing/2016/5/10/chartex" xmlns:cx5="http://schemas.microsoft.com/office/drawing/2016/5/11/chartex" xmlns:cx6="http://schemas.microsoft.com/office/drawing/2016/5/12/chartex" xmlns:cx7="http://schemas.microsoft.com/office/drawing/2016/5/13/chartex" xmlns:cx8="http://schemas.microsoft.com/office/drawing/2016/5/14/chartex" xmlns:mc="http://schemas.openxmlformats.org/markup-compatibility/2006" xmlns:aink="http://schemas.microsoft.com/office/drawing/2016/ink" xmlns:am3d="http://schemas.microsoft.com/office/drawing/2017/model3d" xmlns:o="urn:schemas-microsoft-com:office:office" xmlns:r="http://schemas.openxmlformats.org/officeDocument/2006/relationships" xmlns:m="http://schemas.openxmlformats.org/officeDocument/2006/math" xmlns:v="urn:schemas-microsoft-com:vml" xmlns:wp14="http://schemas.microsoft.com/office/word/2010/wordprocessingDrawing" xmlns:wp="http://schemas.openxmlformats.org/drawingml/2006/wordprocessingDrawing" xmlns:w10="urn:schemas-microsoft-com:office:word" xmlns:w="http://schemas.openxmlformats.org/wordprocessingml/2006/main" xmlns:w14="http://schemas.microsoft.com/office/word/2010/wordml" xmlns:w15="http://schemas.microsoft.com/office/word/2012/wordml" xmlns:w16cid="http://schemas.microsoft.com/office/word/2016/wordml/cid" xmlns:w16se="http://schemas.microsoft.com/office/word/2015/wordml/symex" xmlns:wpg="http://schemas.microsoft.com/office/word/2010/wordprocessingGroup" xmlns:wpi="http://schemas.microsoft.com/office/word/2010/wordprocessingInk" xmlns:wne="http://schemas.microsoft.com/office/word/2006/wordml" xmlns:wps="http://schemas.microsoft.com/office/word/2010/wordprocessingShape" mc:Ignorable="w14 w15 w16se w16cid wp14">
   <w:body>
+    <w:bookmarkStart w:id="0" w:name="_GoBack" w:displacedByCustomXml="next"/>
     <w:sdt>
       <w:sdtPr>
         <w:rPr>
@@ -257,7 +258,7 @@
                   <w:noProof/>
                   <w:lang w:val="en-US"/>
                 </w:rPr>
-                <w:t xml:space="preserve">Chen, J., Lu, S.-I., &amp; Vekhter, D. (n.d.). </w:t>
+                <w:t xml:space="preserve">Chen, J., Lu, S.-I., &amp; Vekhter, D. (1998). </w:t>
               </w:r>
               <w:r>
                 <w:rPr>
@@ -1152,8 +1153,6 @@
                 <w:t>, 9929-9934.</w:t>
               </w:r>
             </w:p>
-            <w:bookmarkStart w:id="0" w:name="_GoBack"/>
-            <w:bookmarkEnd w:id="0"/>
             <w:p>
               <w:r>
                 <w:rPr>
@@ -1168,6 +1167,7 @@
         </w:sdt>
       </w:sdtContent>
     </w:sdt>
+    <w:bookmarkEnd w:id="0"/>
     <w:p/>
     <w:sectPr>
       <w:pgSz w:w="11906" w:h="16838"/>
@@ -2033,32 +2033,6 @@
     <b:RefOrder>3</b:RefOrder>
   </b:Source>
   <b:Source>
-    <b:Tag>Jan</b:Tag>
-    <b:SourceType>InternetSite</b:SourceType>
-    <b:Guid>{1509E919-795A-45D6-9FE3-5B7C5AF1CCF3}</b:Guid>
-    <b:Author>
-      <b:Author>
-        <b:NameList>
-          <b:Person>
-            <b:Last>Chen</b:Last>
-            <b:First>Janet</b:First>
-          </b:Person>
-          <b:Person>
-            <b:Last>Lu</b:Last>
-            <b:First>Su-I</b:First>
-          </b:Person>
-          <b:Person>
-            <b:Last>Vekhter</b:Last>
-            <b:First>Dan</b:First>
-          </b:Person>
-        </b:NameList>
-      </b:Author>
-    </b:Author>
-    <b:Title>Game Theory</b:Title>
-    <b:URL>https://cs.stanford.edu/people/eroberts/courses/soco/projects/1998-99/game-theory/axelrod.html</b:URL>
-    <b:RefOrder>4</b:RefOrder>
-  </b:Source>
-  <b:Source>
     <b:Tag>Art15</b:Tag>
     <b:SourceType>InternetSite</b:SourceType>
     <b:Guid>{799B0339-7719-499D-9E70-A4A62011A4AB}</b:Guid>
@@ -2078,7 +2052,7 @@
     <b:Month>March</b:Month>
     <b:Day>2</b:Day>
     <b:URL>https://egtheory.wordpress.com/2015/03/02/ipd/</b:URL>
-    <b:RefOrder>5</b:RefOrder>
+    <b:RefOrder>4</b:RefOrder>
   </b:Source>
   <b:Source>
     <b:Tag>Bri09</b:Tag>
@@ -2100,7 +2074,7 @@
     <b:Month>April</b:Month>
     <b:Day>20</b:Day>
     <b:URL>https://www.britannica.com/topic/prisoners-dilemma</b:URL>
-    <b:RefOrder>6</b:RefOrder>
+    <b:RefOrder>5</b:RefOrder>
   </b:Source>
   <b:Source>
     <b:Tag>Ada</b:Tag>
@@ -2119,7 +2093,7 @@
         </b:NameList>
       </b:Author>
     </b:Author>
-    <b:RefOrder>7</b:RefOrder>
+    <b:RefOrder>6</b:RefOrder>
   </b:Source>
   <b:Source>
     <b:Tag>Her03</b:Tag>
@@ -2140,7 +2114,7 @@
     <b:Year>2003</b:Year>
     <b:JournalName>Review of Social Economy</b:JournalName>
     <b:Pages>184-191</b:Pages>
-    <b:RefOrder>8</b:RefOrder>
+    <b:RefOrder>7</b:RefOrder>
   </b:Source>
   <b:Source>
     <b:Tag>Shi41</b:Tag>
@@ -2160,7 +2134,7 @@
       </b:Author>
     </b:Author>
     <b:JournalName>Duke Mathematical Journal</b:JournalName>
-    <b:RefOrder>9</b:RefOrder>
+    <b:RefOrder>8</b:RefOrder>
   </b:Source>
   <b:Source>
     <b:Tag>Rob80</b:Tag>
@@ -2180,7 +2154,7 @@
     </b:Author>
     <b:Publisher>Sage Publications, Inc.</b:Publisher>
     <b:City>Michigan</b:City>
-    <b:RefOrder>10</b:RefOrder>
+    <b:RefOrder>9</b:RefOrder>
   </b:Source>
   <b:Source>
     <b:Tag>Eri91</b:Tag>
@@ -2203,7 +2177,7 @@
     <b:Title>Why is Automobile Insurance in Philadelphia So Damn Expensive?</b:Title>
     <b:Year>1991</b:Year>
     <b:City>Minneapolis</b:City>
-    <b:RefOrder>11</b:RefOrder>
+    <b:RefOrder>10</b:RefOrder>
   </b:Source>
   <b:Source>
     <b:Tag>Pau96</b:Tag>
@@ -2223,7 +2197,7 @@
     <b:Title>Evolving Continous behaviours in the Iterated Prisoner's Dilemma</b:Title>
     <b:Year>1996</b:Year>
     <b:City>Manchester</b:City>
-    <b:RefOrder>12</b:RefOrder>
+    <b:RefOrder>11</b:RefOrder>
   </b:Source>
   <b:Source>
     <b:Tag>Joh50</b:Tag>
@@ -2244,7 +2218,7 @@
     <b:Year>1950</b:Year>
     <b:Publisher>U. S. Air Force Project RAND</b:Publisher>
     <b:City>California</b:City>
-    <b:RefOrder>13</b:RefOrder>
+    <b:RefOrder>12</b:RefOrder>
   </b:Source>
   <b:Source>
     <b:Tag>Joh501</b:Tag>
@@ -2265,7 +2239,7 @@
     <b:Year>1950</b:Year>
     <b:Publisher>Princeton University</b:Publisher>
     <b:City>New Jersey</b:City>
-    <b:RefOrder>14</b:RefOrder>
+    <b:RefOrder>13</b:RefOrder>
   </b:Source>
   <b:Source>
     <b:Tag>Rob84</b:Tag>
@@ -2285,7 +2259,7 @@
         </b:NameList>
       </b:Author>
     </b:Author>
-    <b:RefOrder>15</b:RefOrder>
+    <b:RefOrder>14</b:RefOrder>
   </b:Source>
   <b:Source>
     <b:Tag>Jam71</b:Tag>
@@ -2306,7 +2280,7 @@
         </b:NameList>
       </b:Author>
     </b:Author>
-    <b:RefOrder>16</b:RefOrder>
+    <b:RefOrder>15</b:RefOrder>
   </b:Source>
   <b:Source>
     <b:Tag>Pol16</b:Tag>
@@ -2321,7 +2295,7 @@
     </b:Author>
     <b:InternetSiteTitle>Policonomics</b:InternetSiteTitle>
     <b:URL>https://policonomics.com/lp-game-theory3-folk-theorem/</b:URL>
-    <b:RefOrder>17</b:RefOrder>
+    <b:RefOrder>16</b:RefOrder>
   </b:Source>
   <b:Source>
     <b:Tag>Art59</b:Tag>
@@ -2342,7 +2316,7 @@
     </b:Author>
     <b:Publisher>IBM Journal</b:Publisher>
     <b:City>New York</b:City>
-    <b:RefOrder>18</b:RefOrder>
+    <b:RefOrder>17</b:RefOrder>
   </b:Source>
   <b:Source>
     <b:Tag>Pat95</b:Tag>
@@ -2362,7 +2336,7 @@
     <b:Year>1995</b:Year>
     <b:Publisher>Stanford University Press</b:Publisher>
     <b:City>California</b:City>
-    <b:RefOrder>19</b:RefOrder>
+    <b:RefOrder>18</b:RefOrder>
   </b:Source>
   <b:Source>
     <b:Tag>Chr</b:Tag>
@@ -2385,7 +2359,7 @@
         </b:NameList>
       </b:Author>
     </b:Author>
-    <b:RefOrder>20</b:RefOrder>
+    <b:RefOrder>19</b:RefOrder>
   </b:Source>
   <b:Source>
     <b:Tag>Ken97</b:Tag>
@@ -2414,7 +2388,7 @@
       </b:Author>
     </b:Author>
     <b:Publisher>Oxford University Press</b:Publisher>
-    <b:RefOrder>21</b:RefOrder>
+    <b:RefOrder>20</b:RefOrder>
   </b:Source>
   <b:Source>
     <b:Tag>Pet94</b:Tag>
@@ -2445,7 +2419,7 @@
     <b:Year>1994</b:Year>
     <b:Publisher>Ohio State University</b:Publisher>
     <b:City>Columbus</b:City>
-    <b:RefOrder>22</b:RefOrder>
+    <b:RefOrder>21</b:RefOrder>
   </b:Source>
   <b:Source>
     <b:Tag>Che95</b:Tag>
@@ -2485,7 +2459,7 @@
     <b:Year>1995</b:Year>
     <b:JournalName>IEEE Transactions on Neural Networks</b:JournalName>
     <b:Pages>1196-1197</b:Pages>
-    <b:RefOrder>23</b:RefOrder>
+    <b:RefOrder>22</b:RefOrder>
   </b:Source>
   <b:Source>
     <b:Tag>Sco91</b:Tag>
@@ -2506,7 +2480,7 @@
     </b:Author>
     <b:Publisher>Carnegie Mellon University</b:Publisher>
     <b:City>Pittsburgh</b:City>
-    <b:RefOrder>24</b:RefOrder>
+    <b:RefOrder>23</b:RefOrder>
   </b:Source>
   <b:Source>
     <b:Tag>Ber69</b:Tag>
@@ -2531,7 +2505,7 @@
       </b:Author>
     </b:Author>
     <b:Pages>264-265</b:Pages>
-    <b:RefOrder>25</b:RefOrder>
+    <b:RefOrder>24</b:RefOrder>
   </b:Source>
   <b:Source>
     <b:Tag>Dav95</b:Tag>
@@ -2562,7 +2536,7 @@
         </b:NameList>
       </b:Author>
     </b:Author>
-    <b:RefOrder>26</b:RefOrder>
+    <b:RefOrder>25</b:RefOrder>
   </b:Source>
   <b:Source>
     <b:Tag>McD94</b:Tag>
@@ -2588,7 +2562,7 @@
         </b:NameList>
       </b:Author>
     </b:Author>
-    <b:RefOrder>27</b:RefOrder>
+    <b:RefOrder>26</b:RefOrder>
   </b:Source>
   <b:Source>
     <b:Tag>Vin95</b:Tag>
@@ -2619,7 +2593,7 @@
     <b:JournalName>IEEE Expert: Intelligent Systems and Their Applications vol. 10</b:JournalName>
     <b:Year>1995</b:Year>
     <b:Pages>16-22</b:Pages>
-    <b:RefOrder>28</b:RefOrder>
+    <b:RefOrder>27</b:RefOrder>
   </b:Source>
   <b:Source>
     <b:Tag>Tim89</b:Tag>
@@ -2639,7 +2613,7 @@
     <b:JournalName>Connection Science</b:JournalName>
     <b:Year>1989</b:Year>
     <b:Pages>365-375</b:Pages>
-    <b:RefOrder>29</b:RefOrder>
+    <b:RefOrder>28</b:RefOrder>
   </b:Source>
   <b:Source>
     <b:Tag>Mat12</b:Tag>
@@ -2674,7 +2648,7 @@
     <b:JournalName>PNAS (Proceedings of the National Academy of Sciences)</b:JournalName>
     <b:Year>2012</b:Year>
     <b:Pages>9929-9934</b:Pages>
-    <b:RefOrder>30</b:RefOrder>
+    <b:RefOrder>29</b:RefOrder>
   </b:Source>
   <b:Source>
     <b:Tag>Ken05</b:Tag>
@@ -2693,7 +2667,7 @@
       </b:Author>
     </b:Author>
     <b:Publisher>Oxford University Press</b:Publisher>
-    <b:RefOrder>31</b:RefOrder>
+    <b:RefOrder>30</b:RefOrder>
   </b:Source>
   <b:Source>
     <b:Tag>Joh82</b:Tag>
@@ -2714,7 +2688,7 @@
     <b:Year>1982</b:Year>
     <b:City>Cambridge</b:City>
     <b:Publisher>Cambridge University Press</b:Publisher>
-    <b:RefOrder>32</b:RefOrder>
+    <b:RefOrder>31</b:RefOrder>
   </b:Source>
   <b:Source>
     <b:Tag>Sta04</b:Tag>
@@ -2729,7 +2703,7 @@
     </b:Author>
     <b:InternetSiteTitle>Automata Theory</b:InternetSiteTitle>
     <b:URL>https://cs.stanford.edu/people/eroberts/courses/soco/projects/2004-05/automata-theory/basics.html</b:URL>
-    <b:RefOrder>33</b:RefOrder>
+    <b:RefOrder>32</b:RefOrder>
   </b:Source>
   <b:Source>
     <b:Tag>McC43</b:Tag>
@@ -2755,13 +2729,40 @@
     </b:Author>
     <b:JournalName>Bulletin of Mathematical Biophysics, Vol. 5</b:JournalName>
     <b:Pages>115-133</b:Pages>
+    <b:RefOrder>33</b:RefOrder>
+  </b:Source>
+  <b:Source>
+    <b:Tag>Jan</b:Tag>
+    <b:SourceType>InternetSite</b:SourceType>
+    <b:Guid>{1BCDE405-92C5-43AA-8F8A-9497C25D9706}</b:Guid>
+    <b:Author>
+      <b:Author>
+        <b:NameList>
+          <b:Person>
+            <b:Last>Chen</b:Last>
+            <b:First>Janet</b:First>
+          </b:Person>
+          <b:Person>
+            <b:Last>Lu</b:Last>
+            <b:First>Su-I</b:First>
+          </b:Person>
+          <b:Person>
+            <b:Last>Vekhter</b:Last>
+            <b:First>Dan</b:First>
+          </b:Person>
+        </b:NameList>
+      </b:Author>
+    </b:Author>
+    <b:Title>Game Theory</b:Title>
+    <b:URL>https://cs.stanford.edu/people/eroberts/courses/soco/projects/1998-99/game-theory/axelrod.html</b:URL>
+    <b:Year>1998</b:Year>
     <b:RefOrder>34</b:RefOrder>
   </b:Source>
 </b:Sources>
 </file>
 
 <file path=customXml/itemProps1.xml><?xml version="1.0" encoding="utf-8"?>
-<ds:datastoreItem xmlns:ds="http://schemas.openxmlformats.org/officeDocument/2006/customXml" ds:itemID="{C9F7AF83-03A9-44AA-81EC-3A8783AA4757}">
+<ds:datastoreItem xmlns:ds="http://schemas.openxmlformats.org/officeDocument/2006/customXml" ds:itemID="{45841553-5163-40DC-B693-17BDB02468ED}">
   <ds:schemaRefs>
     <ds:schemaRef ds:uri="http://schemas.openxmlformats.org/officeDocument/2006/bibliography"/>
   </ds:schemaRefs>

</xml_diff>